<commit_message>
Next version of M1 deliverable
Has executive summary, competitive analysis, and data definition.
</commit_message>
<xml_diff>
--- a/deliverables/Milestone 1 Deliverable.docx
+++ b/deliverables/Milestone 1 Deliverable.docx
@@ -22,56 +22,934 @@
           <w:sz w:val="40"/>
           <w:szCs w:val="40"/>
         </w:rPr>
-        <w:t xml:space="preserve">Milestone </w:t>
+        <w:t>Milestone 1 Deliverable</w:t>
+      </w:r>
+    </w:p>
+    <w:p>
+      <w:pPr>
+        <w:spacing w:after="0"/>
+        <w:jc w:val="center"/>
+        <w:rPr>
+          <w:rFonts w:ascii="Bahnschrift" w:hAnsi="Bahnschrift"/>
+          <w:sz w:val="28"/>
+          <w:szCs w:val="28"/>
+        </w:rPr>
+      </w:pPr>
+      <w:r>
+        <w:rPr>
+          <w:rFonts w:ascii="Bahnschrift" w:hAnsi="Bahnschrift"/>
+          <w:sz w:val="28"/>
+          <w:szCs w:val="28"/>
+        </w:rPr>
+        <w:t>Project Group 12</w:t>
+      </w:r>
+    </w:p>
+    <w:p>
+      <w:pPr>
+        <w:spacing w:after="0" w:line="240" w:lineRule="auto"/>
+        <w:jc w:val="center"/>
+        <w:rPr>
+          <w:rFonts w:ascii="Bahnschrift" w:hAnsi="Bahnschrift"/>
+          <w:sz w:val="28"/>
+          <w:szCs w:val="28"/>
+        </w:rPr>
+      </w:pPr>
+    </w:p>
+    <w:p>
+      <w:pPr>
+        <w:pStyle w:val="Heading1"/>
+        <w:rPr>
+          <w:rFonts w:ascii="Bahnschrift" w:hAnsi="Bahnschrift"/>
+        </w:rPr>
+      </w:pPr>
+      <w:r>
+        <w:rPr>
+          <w:rFonts w:ascii="Bahnschrift" w:hAnsi="Bahnschrift"/>
+        </w:rPr>
+        <w:t>Executive Summary</w:t>
+      </w:r>
+    </w:p>
+    <w:p>
+      <w:pPr>
+        <w:rPr>
+          <w:rFonts w:ascii="Bahnschrift" w:hAnsi="Bahnschrift"/>
+        </w:rPr>
+      </w:pPr>
+    </w:p>
+    <w:p>
+      <w:pPr>
+        <w:ind w:left="720"/>
+        <w:rPr>
+          <w:rFonts w:ascii="Bahnschrift" w:hAnsi="Bahnschrift"/>
+        </w:rPr>
+      </w:pPr>
+      <w:r>
+        <w:rPr>
+          <w:rFonts w:ascii="Bahnschrift" w:hAnsi="Bahnschrift"/>
+        </w:rPr>
+        <w:t xml:space="preserve">Cinemus </w:t>
+      </w:r>
+      <w:r>
+        <w:rPr>
+          <w:rFonts w:ascii="Bahnschrift" w:hAnsi="Bahnschrift"/>
+        </w:rPr>
+        <w:t xml:space="preserve">(short for Cinema Us) </w:t>
+      </w:r>
+      <w:r>
+        <w:rPr>
+          <w:rFonts w:ascii="Bahnschrift" w:hAnsi="Bahnschrift"/>
+        </w:rPr>
+        <w:t>will be a</w:t>
+      </w:r>
+      <w:r>
+        <w:rPr>
+          <w:rFonts w:ascii="Bahnschrift" w:hAnsi="Bahnschrift"/>
+        </w:rPr>
+        <w:t>n online</w:t>
+      </w:r>
+      <w:r>
+        <w:rPr>
+          <w:rFonts w:ascii="Bahnschrift" w:hAnsi="Bahnschrift"/>
+        </w:rPr>
+        <w:t xml:space="preserve"> platform for people to watch YouTube videos with </w:t>
+      </w:r>
+      <w:r>
+        <w:rPr>
+          <w:rFonts w:ascii="Bahnschrift" w:hAnsi="Bahnschrift"/>
+        </w:rPr>
+        <w:t>other people</w:t>
+      </w:r>
+      <w:r>
+        <w:rPr>
+          <w:rFonts w:ascii="Bahnschrift" w:hAnsi="Bahnschrift"/>
+        </w:rPr>
+        <w:t xml:space="preserve"> together</w:t>
+      </w:r>
+      <w:r>
+        <w:rPr>
+          <w:rFonts w:ascii="Bahnschrift" w:hAnsi="Bahnschrift"/>
+        </w:rPr>
+        <w:t xml:space="preserve"> in real time; it is aimed to cater to those who used to go to movie theaters with friends, but now cannot due to </w:t>
+      </w:r>
+      <w:r>
+        <w:rPr>
+          <w:rFonts w:ascii="Bahnschrift" w:hAnsi="Bahnschrift"/>
+        </w:rPr>
+        <w:t>quarantines</w:t>
+      </w:r>
+      <w:r>
+        <w:rPr>
+          <w:rFonts w:ascii="Bahnschrift" w:hAnsi="Bahnschrift"/>
+        </w:rPr>
+        <w:t>.</w:t>
+      </w:r>
+      <w:r>
+        <w:rPr>
+          <w:rFonts w:ascii="Bahnschrift" w:hAnsi="Bahnschrift"/>
+        </w:rPr>
+        <w:t xml:space="preserve"> It will be structured similarly to the streaming platform Twitch, and users watching</w:t>
+      </w:r>
+      <w:r>
+        <w:rPr>
+          <w:rFonts w:ascii="Bahnschrift" w:hAnsi="Bahnschrift"/>
+        </w:rPr>
+        <w:t xml:space="preserve"> videos</w:t>
+      </w:r>
+      <w:r>
+        <w:rPr>
+          <w:rFonts w:ascii="Bahnschrift" w:hAnsi="Bahnschrift"/>
+        </w:rPr>
+        <w:t xml:space="preserve"> together will be able to communicate</w:t>
+      </w:r>
+      <w:r>
+        <w:rPr>
+          <w:rFonts w:ascii="Bahnschrift" w:hAnsi="Bahnschrift"/>
+        </w:rPr>
+        <w:t xml:space="preserve"> </w:t>
+      </w:r>
+      <w:r>
+        <w:rPr>
+          <w:rFonts w:ascii="Bahnschrift" w:hAnsi="Bahnschrift"/>
+        </w:rPr>
+        <w:t>within the site using both text chats and live voice chats.</w:t>
+      </w:r>
+      <w:r>
+        <w:rPr>
+          <w:rFonts w:ascii="Bahnschrift" w:hAnsi="Bahnschrift"/>
+        </w:rPr>
+        <w:t xml:space="preserve"> Users will be able to create and join various “rooms,” and can either join “popular” rooms with many people in them, or search specifically for their friends’ rooms.</w:t>
+      </w:r>
+    </w:p>
+    <w:p>
+      <w:pPr>
+        <w:spacing w:after="0" w:line="240" w:lineRule="auto"/>
+        <w:rPr>
+          <w:rFonts w:ascii="Bahnschrift" w:hAnsi="Bahnschrift"/>
+        </w:rPr>
+      </w:pPr>
+    </w:p>
+    <w:p>
+      <w:pPr>
+        <w:pStyle w:val="Heading1"/>
+        <w:rPr>
+          <w:rFonts w:ascii="Bahnschrift" w:hAnsi="Bahnschrift"/>
+        </w:rPr>
+      </w:pPr>
+      <w:r>
+        <w:rPr>
+          <w:rFonts w:ascii="Bahnschrift" w:hAnsi="Bahnschrift"/>
+        </w:rPr>
+        <w:t>Competitive Analysis</w:t>
+      </w:r>
+    </w:p>
+    <w:p/>
+    <w:tbl>
+      <w:tblPr>
+        <w:tblStyle w:val="TableGrid"/>
+        <w:tblW w:w="9509" w:type="dxa"/>
+        <w:tblCellMar>
+          <w:top w:w="115" w:type="dxa"/>
+          <w:left w:w="115" w:type="dxa"/>
+          <w:bottom w:w="115" w:type="dxa"/>
+          <w:right w:w="115" w:type="dxa"/>
+        </w:tblCellMar>
+        <w:tblLook w:val="04A0" w:firstRow="1" w:lastRow="0" w:firstColumn="1" w:lastColumn="0" w:noHBand="0" w:noVBand="1"/>
+      </w:tblPr>
+      <w:tblGrid>
+        <w:gridCol w:w="3169"/>
+        <w:gridCol w:w="3170"/>
+        <w:gridCol w:w="3170"/>
+      </w:tblGrid>
+      <w:tr>
+        <w:trPr>
+          <w:trHeight w:val="288"/>
+        </w:trPr>
+        <w:tc>
+          <w:tcPr>
+            <w:tcW w:w="3169" w:type="dxa"/>
+            <w:tcBorders>
+              <w:left w:val="nil"/>
+              <w:right w:val="nil"/>
+            </w:tcBorders>
+            <w:vAlign w:val="center"/>
+          </w:tcPr>
+          <w:p>
+            <w:pPr>
+              <w:jc w:val="center"/>
+              <w:rPr>
+                <w:rFonts w:ascii="Bahnschrift" w:hAnsi="Bahnschrift"/>
+              </w:rPr>
+            </w:pPr>
+            <w:r>
+              <w:rPr>
+                <w:rFonts w:ascii="Bahnschrift" w:hAnsi="Bahnschrift"/>
+              </w:rPr>
+              <w:t>Competitor</w:t>
+            </w:r>
+          </w:p>
+        </w:tc>
+        <w:tc>
+          <w:tcPr>
+            <w:tcW w:w="3170" w:type="dxa"/>
+            <w:tcBorders>
+              <w:left w:val="nil"/>
+              <w:right w:val="nil"/>
+            </w:tcBorders>
+            <w:vAlign w:val="center"/>
+          </w:tcPr>
+          <w:p>
+            <w:pPr>
+              <w:jc w:val="center"/>
+              <w:rPr>
+                <w:rFonts w:ascii="Bahnschrift" w:hAnsi="Bahnschrift"/>
+              </w:rPr>
+            </w:pPr>
+            <w:r>
+              <w:rPr>
+                <w:rFonts w:ascii="Bahnschrift" w:hAnsi="Bahnschrift"/>
+              </w:rPr>
+              <w:t>Similarities to Cinemus</w:t>
+            </w:r>
+          </w:p>
+        </w:tc>
+        <w:tc>
+          <w:tcPr>
+            <w:tcW w:w="3170" w:type="dxa"/>
+            <w:tcBorders>
+              <w:left w:val="nil"/>
+              <w:right w:val="nil"/>
+            </w:tcBorders>
+            <w:vAlign w:val="center"/>
+          </w:tcPr>
+          <w:p>
+            <w:pPr>
+              <w:jc w:val="center"/>
+              <w:rPr>
+                <w:rFonts w:ascii="Bahnschrift" w:hAnsi="Bahnschrift"/>
+              </w:rPr>
+            </w:pPr>
+            <w:r>
+              <w:rPr>
+                <w:rFonts w:ascii="Bahnschrift" w:hAnsi="Bahnschrift"/>
+              </w:rPr>
+              <w:t>Ke</w:t>
+            </w:r>
+            <w:r>
+              <w:rPr>
+                <w:rFonts w:ascii="Bahnschrift" w:hAnsi="Bahnschrift"/>
+              </w:rPr>
+              <w:t>y</w:t>
+            </w:r>
+            <w:r>
+              <w:rPr>
+                <w:rFonts w:ascii="Bahnschrift" w:hAnsi="Bahnschrift"/>
+              </w:rPr>
+              <w:t xml:space="preserve"> differences to Cinemus</w:t>
+            </w:r>
+          </w:p>
+        </w:tc>
+      </w:tr>
+      <w:tr>
+        <w:trPr>
+          <w:trHeight w:val="782"/>
+        </w:trPr>
+        <w:tc>
+          <w:tcPr>
+            <w:tcW w:w="3169" w:type="dxa"/>
+            <w:tcBorders>
+              <w:left w:val="nil"/>
+              <w:right w:val="nil"/>
+            </w:tcBorders>
+            <w:vAlign w:val="center"/>
+          </w:tcPr>
+          <w:p>
+            <w:pPr>
+              <w:jc w:val="center"/>
+              <w:rPr>
+                <w:rFonts w:ascii="Bahnschrift" w:hAnsi="Bahnschrift"/>
+              </w:rPr>
+            </w:pPr>
+            <w:r>
+              <w:rPr>
+                <w:rFonts w:ascii="Bahnschrift" w:hAnsi="Bahnschrift"/>
+              </w:rPr>
+              <w:t>Twitch (streaming site)</w:t>
+            </w:r>
+          </w:p>
+        </w:tc>
+        <w:tc>
+          <w:tcPr>
+            <w:tcW w:w="3170" w:type="dxa"/>
+            <w:tcBorders>
+              <w:left w:val="nil"/>
+              <w:right w:val="nil"/>
+            </w:tcBorders>
+            <w:vAlign w:val="center"/>
+          </w:tcPr>
+          <w:p>
+            <w:pPr>
+              <w:jc w:val="center"/>
+              <w:rPr>
+                <w:rFonts w:ascii="Bahnschrift" w:hAnsi="Bahnschrift"/>
+              </w:rPr>
+            </w:pPr>
+            <w:r>
+              <w:rPr>
+                <w:rFonts w:ascii="Bahnschrift" w:hAnsi="Bahnschrift"/>
+              </w:rPr>
+              <w:t>Both are platforms where multiple viewers can watch content and talk with each other live and in real time.</w:t>
+            </w:r>
+          </w:p>
+          <w:p>
+            <w:pPr>
+              <w:jc w:val="center"/>
+              <w:rPr>
+                <w:rFonts w:ascii="Bahnschrift" w:hAnsi="Bahnschrift"/>
+              </w:rPr>
+            </w:pPr>
+          </w:p>
+          <w:p>
+            <w:pPr>
+              <w:jc w:val="center"/>
+              <w:rPr>
+                <w:rFonts w:ascii="Bahnschrift" w:hAnsi="Bahnschrift"/>
+              </w:rPr>
+            </w:pPr>
+            <w:r>
+              <w:rPr>
+                <w:rFonts w:ascii="Bahnschrift" w:hAnsi="Bahnschrift"/>
+              </w:rPr>
+              <w:t>Both have multiple “rooms” that viewers can host and join.</w:t>
+            </w:r>
+          </w:p>
+        </w:tc>
+        <w:tc>
+          <w:tcPr>
+            <w:tcW w:w="3170" w:type="dxa"/>
+            <w:tcBorders>
+              <w:left w:val="nil"/>
+              <w:right w:val="nil"/>
+            </w:tcBorders>
+            <w:vAlign w:val="center"/>
+          </w:tcPr>
+          <w:p>
+            <w:pPr>
+              <w:jc w:val="center"/>
+              <w:rPr>
+                <w:rFonts w:ascii="Bahnschrift" w:hAnsi="Bahnschrift"/>
+              </w:rPr>
+            </w:pPr>
+            <w:r>
+              <w:rPr>
+                <w:rFonts w:ascii="Bahnschrift" w:hAnsi="Bahnschrift"/>
+              </w:rPr>
+              <w:t>Twitch’s content comes from a single person (the streamer), while Cinemus’ comes from an outside source (You</w:t>
+            </w:r>
+            <w:r>
+              <w:rPr>
+                <w:rFonts w:ascii="Bahnschrift" w:hAnsi="Bahnschrift"/>
+              </w:rPr>
+              <w:t>T</w:t>
+            </w:r>
+            <w:r>
+              <w:rPr>
+                <w:rFonts w:ascii="Bahnschrift" w:hAnsi="Bahnschrift"/>
+              </w:rPr>
+              <w:t>ube). This lessens any delays between a host of a room and their viewers.</w:t>
+            </w:r>
+          </w:p>
+        </w:tc>
+      </w:tr>
+      <w:tr>
+        <w:trPr>
+          <w:trHeight w:val="753"/>
+        </w:trPr>
+        <w:tc>
+          <w:tcPr>
+            <w:tcW w:w="3169" w:type="dxa"/>
+            <w:tcBorders>
+              <w:left w:val="nil"/>
+              <w:right w:val="nil"/>
+            </w:tcBorders>
+            <w:vAlign w:val="center"/>
+          </w:tcPr>
+          <w:p>
+            <w:pPr>
+              <w:jc w:val="center"/>
+              <w:rPr>
+                <w:rFonts w:ascii="Bahnschrift" w:hAnsi="Bahnschrift"/>
+              </w:rPr>
+            </w:pPr>
+            <w:r>
+              <w:rPr>
+                <w:rFonts w:ascii="Bahnschrift" w:hAnsi="Bahnschrift"/>
+              </w:rPr>
+              <w:t>YouTube livestreams</w:t>
+            </w:r>
+          </w:p>
+        </w:tc>
+        <w:tc>
+          <w:tcPr>
+            <w:tcW w:w="3170" w:type="dxa"/>
+            <w:tcBorders>
+              <w:left w:val="nil"/>
+              <w:right w:val="nil"/>
+            </w:tcBorders>
+            <w:vAlign w:val="center"/>
+          </w:tcPr>
+          <w:p>
+            <w:pPr>
+              <w:jc w:val="center"/>
+              <w:rPr>
+                <w:rFonts w:ascii="Bahnschrift" w:hAnsi="Bahnschrift"/>
+              </w:rPr>
+            </w:pPr>
+            <w:r>
+              <w:rPr>
+                <w:rFonts w:ascii="Bahnschrift" w:hAnsi="Bahnschrift"/>
+              </w:rPr>
+              <w:t>Both are platforms where multiple viewers can watch content and talk with each other live and in real time.</w:t>
+            </w:r>
+          </w:p>
+          <w:p>
+            <w:pPr>
+              <w:jc w:val="center"/>
+              <w:rPr>
+                <w:rFonts w:ascii="Bahnschrift" w:hAnsi="Bahnschrift"/>
+              </w:rPr>
+            </w:pPr>
+          </w:p>
+          <w:p>
+            <w:pPr>
+              <w:jc w:val="center"/>
+              <w:rPr>
+                <w:rFonts w:ascii="Bahnschrift" w:hAnsi="Bahnschrift"/>
+              </w:rPr>
+            </w:pPr>
+            <w:r>
+              <w:rPr>
+                <w:rFonts w:ascii="Bahnschrift" w:hAnsi="Bahnschrift"/>
+              </w:rPr>
+              <w:t>Both host YouTube content.</w:t>
+            </w:r>
+          </w:p>
+        </w:tc>
+        <w:tc>
+          <w:tcPr>
+            <w:tcW w:w="3170" w:type="dxa"/>
+            <w:tcBorders>
+              <w:left w:val="nil"/>
+              <w:right w:val="nil"/>
+            </w:tcBorders>
+            <w:vAlign w:val="center"/>
+          </w:tcPr>
+          <w:p>
+            <w:pPr>
+              <w:jc w:val="center"/>
+              <w:rPr>
+                <w:rFonts w:ascii="Bahnschrift" w:hAnsi="Bahnschrift"/>
+              </w:rPr>
+            </w:pPr>
+            <w:r>
+              <w:rPr>
+                <w:rFonts w:ascii="Bahnschrift" w:hAnsi="Bahnschrift"/>
+              </w:rPr>
+              <w:t>YouTube livestreams are meant for creators to get new content to viewers instantaneously, while Cinemus allows users to watch existing YouTube videos together.</w:t>
+            </w:r>
+          </w:p>
+        </w:tc>
+      </w:tr>
+      <w:tr>
+        <w:trPr>
+          <w:trHeight w:val="782"/>
+        </w:trPr>
+        <w:tc>
+          <w:tcPr>
+            <w:tcW w:w="3169" w:type="dxa"/>
+            <w:tcBorders>
+              <w:left w:val="nil"/>
+              <w:right w:val="nil"/>
+            </w:tcBorders>
+            <w:vAlign w:val="center"/>
+          </w:tcPr>
+          <w:p>
+            <w:pPr>
+              <w:jc w:val="center"/>
+              <w:rPr>
+                <w:rFonts w:ascii="Bahnschrift" w:hAnsi="Bahnschrift"/>
+              </w:rPr>
+            </w:pPr>
+            <w:r>
+              <w:rPr>
+                <w:rFonts w:ascii="Bahnschrift" w:hAnsi="Bahnschrift"/>
+              </w:rPr>
+              <w:t>Netflix Party</w:t>
+            </w:r>
+          </w:p>
+        </w:tc>
+        <w:tc>
+          <w:tcPr>
+            <w:tcW w:w="3170" w:type="dxa"/>
+            <w:tcBorders>
+              <w:left w:val="nil"/>
+              <w:right w:val="nil"/>
+            </w:tcBorders>
+            <w:vAlign w:val="center"/>
+          </w:tcPr>
+          <w:p>
+            <w:pPr>
+              <w:jc w:val="center"/>
+              <w:rPr>
+                <w:rFonts w:ascii="Bahnschrift" w:hAnsi="Bahnschrift"/>
+              </w:rPr>
+            </w:pPr>
+            <w:r>
+              <w:rPr>
+                <w:rFonts w:ascii="Bahnschrift" w:hAnsi="Bahnschrift"/>
+              </w:rPr>
+              <w:t>Both are platforms where viewers can watch preexisting content together, and both aim to simulate the experience of a movie theater.</w:t>
+            </w:r>
+          </w:p>
+        </w:tc>
+        <w:tc>
+          <w:tcPr>
+            <w:tcW w:w="3170" w:type="dxa"/>
+            <w:tcBorders>
+              <w:left w:val="nil"/>
+              <w:right w:val="nil"/>
+            </w:tcBorders>
+            <w:vAlign w:val="center"/>
+          </w:tcPr>
+          <w:p>
+            <w:pPr>
+              <w:jc w:val="center"/>
+              <w:rPr>
+                <w:rFonts w:ascii="Bahnschrift" w:hAnsi="Bahnschrift"/>
+              </w:rPr>
+            </w:pPr>
+            <w:r>
+              <w:rPr>
+                <w:rFonts w:ascii="Bahnschrift" w:hAnsi="Bahnschrift"/>
+              </w:rPr>
+              <w:t xml:space="preserve">Netflix Party allows users to watch movies </w:t>
+            </w:r>
+            <w:r>
+              <w:rPr>
+                <w:rFonts w:ascii="Bahnschrift" w:hAnsi="Bahnschrift"/>
+              </w:rPr>
+              <w:t>available on Netflix, while Cinemus hosts YouTube videos.</w:t>
+            </w:r>
+          </w:p>
+        </w:tc>
+      </w:tr>
+    </w:tbl>
+    <w:p>
+      <w:pPr>
+        <w:pStyle w:val="Heading1"/>
+        <w:rPr>
+          <w:rFonts w:ascii="Bahnschrift" w:hAnsi="Bahnschrift"/>
+        </w:rPr>
+      </w:pPr>
+      <w:r>
+        <w:rPr>
+          <w:rFonts w:ascii="Bahnschrift" w:hAnsi="Bahnschrift"/>
+        </w:rPr>
+        <w:lastRenderedPageBreak/>
+        <w:t>Data Definition</w:t>
+      </w:r>
+    </w:p>
+    <w:p>
+      <w:pPr>
+        <w:rPr>
+          <w:rFonts w:ascii="Bahnschrift" w:hAnsi="Bahnschrift"/>
+        </w:rPr>
+      </w:pPr>
+    </w:p>
+    <w:p>
+      <w:pPr>
+        <w:pStyle w:val="ListParagraph"/>
+        <w:numPr>
+          <w:ilvl w:val="0"/>
+          <w:numId w:val="2"/>
+        </w:numPr>
+        <w:rPr>
+          <w:rFonts w:ascii="Bahnschrift" w:hAnsi="Bahnschrift"/>
+        </w:rPr>
+      </w:pPr>
+      <w:r>
+        <w:rPr>
+          <w:rFonts w:ascii="Bahnschrift" w:hAnsi="Bahnschrift"/>
+        </w:rPr>
+        <w:t xml:space="preserve">Cinemus users may create and join </w:t>
       </w:r>
       <w:r>
         <w:rPr>
           <w:rFonts w:ascii="Bahnschrift" w:hAnsi="Bahnschrift"/>
           <w:b/>
           <w:bCs/>
-          <w:sz w:val="40"/>
-          <w:szCs w:val="40"/>
-        </w:rPr>
-        <w:t>1</w:t>
+        </w:rPr>
+        <w:t>theater rooms</w:t>
+      </w:r>
+      <w:r>
+        <w:rPr>
+          <w:rFonts w:ascii="Bahnschrift" w:hAnsi="Bahnschrift"/>
+        </w:rPr>
+        <w:t xml:space="preserve"> (or simply </w:t>
       </w:r>
       <w:r>
         <w:rPr>
           <w:rFonts w:ascii="Bahnschrift" w:hAnsi="Bahnschrift"/>
           <w:b/>
           <w:bCs/>
-          <w:sz w:val="40"/>
-          <w:szCs w:val="40"/>
-        </w:rPr>
-        <w:t xml:space="preserve"> Deliverable</w:t>
-      </w:r>
-    </w:p>
-    <w:p>
-      <w:pPr>
-        <w:spacing w:after="0"/>
-        <w:jc w:val="center"/>
-        <w:rPr>
-          <w:rFonts w:ascii="Bahnschrift" w:hAnsi="Bahnschrift"/>
-          <w:sz w:val="28"/>
-          <w:szCs w:val="28"/>
-        </w:rPr>
-      </w:pPr>
-      <w:r>
-        <w:rPr>
-          <w:rFonts w:ascii="Bahnschrift" w:hAnsi="Bahnschrift"/>
-          <w:sz w:val="28"/>
-          <w:szCs w:val="28"/>
-        </w:rPr>
-        <w:t>Project Group 12</w:t>
-      </w:r>
-    </w:p>
-    <w:p>
-      <w:pPr>
-        <w:spacing w:after="0" w:line="240" w:lineRule="auto"/>
-        <w:jc w:val="center"/>
-        <w:rPr>
-          <w:rFonts w:ascii="Bahnschrift" w:hAnsi="Bahnschrift"/>
-          <w:sz w:val="28"/>
-          <w:szCs w:val="28"/>
+        </w:rPr>
+        <w:t>rooms</w:t>
+      </w:r>
+      <w:r>
+        <w:rPr>
+          <w:rFonts w:ascii="Bahnschrift" w:hAnsi="Bahnschrift"/>
+        </w:rPr>
+        <w:t>) to watch content. Each room may play one YouTube video at a time.</w:t>
+      </w:r>
+    </w:p>
+    <w:p>
+      <w:pPr>
+        <w:pStyle w:val="ListParagraph"/>
+        <w:ind w:left="1440"/>
+        <w:rPr>
+          <w:rFonts w:ascii="Bahnschrift" w:hAnsi="Bahnschrift"/>
+        </w:rPr>
+      </w:pPr>
+      <w:r>
+        <w:rPr>
+          <w:rFonts w:ascii="Bahnschrift" w:hAnsi="Bahnschrift"/>
+        </w:rPr>
+        <w:t xml:space="preserve"> </w:t>
+      </w:r>
+    </w:p>
+    <w:p>
+      <w:pPr>
+        <w:pStyle w:val="ListParagraph"/>
+        <w:numPr>
+          <w:ilvl w:val="0"/>
+          <w:numId w:val="2"/>
+        </w:numPr>
+        <w:rPr>
+          <w:rFonts w:ascii="Bahnschrift" w:hAnsi="Bahnschrift"/>
+        </w:rPr>
+      </w:pPr>
+      <w:r>
+        <w:rPr>
+          <w:rFonts w:ascii="Bahnschrift" w:hAnsi="Bahnschrift"/>
+        </w:rPr>
+        <w:t xml:space="preserve">The creator of the room is known as the </w:t>
+      </w:r>
+      <w:r>
+        <w:rPr>
+          <w:rFonts w:ascii="Bahnschrift" w:hAnsi="Bahnschrift"/>
+          <w:b/>
+          <w:bCs/>
+        </w:rPr>
+        <w:t>host</w:t>
+      </w:r>
+      <w:r>
+        <w:rPr>
+          <w:rFonts w:ascii="Bahnschrift" w:hAnsi="Bahnschrift"/>
+        </w:rPr>
+        <w:t xml:space="preserve"> and may change the initial settings of the room upon creation.</w:t>
+      </w:r>
+    </w:p>
+    <w:p>
+      <w:pPr>
+        <w:pStyle w:val="ListParagraph"/>
+        <w:rPr>
+          <w:rFonts w:ascii="Bahnschrift" w:hAnsi="Bahnschrift"/>
+        </w:rPr>
+      </w:pPr>
+    </w:p>
+    <w:p>
+      <w:pPr>
+        <w:pStyle w:val="ListParagraph"/>
+        <w:numPr>
+          <w:ilvl w:val="0"/>
+          <w:numId w:val="2"/>
+        </w:numPr>
+        <w:rPr>
+          <w:rFonts w:ascii="Bahnschrift" w:hAnsi="Bahnschrift"/>
+        </w:rPr>
+      </w:pPr>
+      <w:r>
+        <w:rPr>
+          <w:rFonts w:ascii="Bahnschrift" w:hAnsi="Bahnschrift"/>
+        </w:rPr>
+        <w:t xml:space="preserve">All other users in a room are known as </w:t>
+      </w:r>
+      <w:r>
+        <w:rPr>
+          <w:rFonts w:ascii="Bahnschrift" w:hAnsi="Bahnschrift"/>
+          <w:b/>
+          <w:bCs/>
+        </w:rPr>
+        <w:t>viewers</w:t>
+      </w:r>
+      <w:r>
+        <w:rPr>
+          <w:rFonts w:ascii="Bahnschrift" w:hAnsi="Bahnschrift"/>
+        </w:rPr>
+        <w:t>, who may have varying amounts of control of the room (depending on the settings that the host set).</w:t>
+      </w:r>
+    </w:p>
+    <w:p>
+      <w:pPr>
+        <w:pStyle w:val="ListParagraph"/>
+        <w:rPr>
+          <w:rFonts w:ascii="Bahnschrift" w:hAnsi="Bahnschrift"/>
+        </w:rPr>
+      </w:pPr>
+    </w:p>
+    <w:p>
+      <w:pPr>
+        <w:pStyle w:val="ListParagraph"/>
+        <w:numPr>
+          <w:ilvl w:val="0"/>
+          <w:numId w:val="2"/>
+        </w:numPr>
+        <w:rPr>
+          <w:rFonts w:ascii="Bahnschrift" w:hAnsi="Bahnschrift"/>
+        </w:rPr>
+      </w:pPr>
+      <w:r>
+        <w:rPr>
+          <w:rFonts w:ascii="Bahnschrift" w:hAnsi="Bahnschrift"/>
+        </w:rPr>
+        <w:t xml:space="preserve">Each room may have one </w:t>
+      </w:r>
+      <w:r>
+        <w:rPr>
+          <w:rFonts w:ascii="Bahnschrift" w:hAnsi="Bahnschrift"/>
+          <w:b/>
+          <w:bCs/>
+        </w:rPr>
+        <w:t>director</w:t>
+      </w:r>
+      <w:r>
+        <w:rPr>
+          <w:rFonts w:ascii="Bahnschrift" w:hAnsi="Bahnschrift"/>
+        </w:rPr>
+        <w:t xml:space="preserve"> who may change the video being played in the room, the part of the video being played, the master volume of the video, etc. The director is usually, but not always, the same as the host. The role of the director may </w:t>
+      </w:r>
+      <w:r>
+        <w:rPr>
+          <w:rFonts w:ascii="Bahnschrift" w:hAnsi="Bahnschrift"/>
+        </w:rPr>
+        <w:t>pass between users, depending on the settings of the room.</w:t>
+      </w:r>
+    </w:p>
+    <w:p>
+      <w:pPr>
+        <w:pStyle w:val="ListParagraph"/>
+        <w:rPr>
+          <w:rFonts w:ascii="Bahnschrift" w:hAnsi="Bahnschrift"/>
+        </w:rPr>
+      </w:pPr>
+    </w:p>
+    <w:p>
+      <w:pPr>
+        <w:pStyle w:val="ListParagraph"/>
+        <w:numPr>
+          <w:ilvl w:val="0"/>
+          <w:numId w:val="2"/>
+        </w:numPr>
+        <w:rPr>
+          <w:rFonts w:ascii="Bahnschrift" w:hAnsi="Bahnschrift"/>
+        </w:rPr>
+      </w:pPr>
+      <w:r>
+        <w:rPr>
+          <w:rFonts w:ascii="Bahnschrift" w:hAnsi="Bahnschrift"/>
+        </w:rPr>
+        <w:t xml:space="preserve">Each room may have a </w:t>
+      </w:r>
+      <w:r>
+        <w:rPr>
+          <w:rFonts w:ascii="Bahnschrift" w:hAnsi="Bahnschrift"/>
+          <w:b/>
+          <w:bCs/>
+        </w:rPr>
+        <w:t>text chat</w:t>
+      </w:r>
+      <w:r>
+        <w:rPr>
+          <w:rFonts w:ascii="Bahnschrift" w:hAnsi="Bahnschrift"/>
+        </w:rPr>
+        <w:t xml:space="preserve"> (or simply </w:t>
+      </w:r>
+      <w:r>
+        <w:rPr>
+          <w:rFonts w:ascii="Bahnschrift" w:hAnsi="Bahnschrift"/>
+          <w:b/>
+          <w:bCs/>
+        </w:rPr>
+        <w:t>chat</w:t>
+      </w:r>
+      <w:r>
+        <w:rPr>
+          <w:rFonts w:ascii="Bahnschrift" w:hAnsi="Bahnschrift"/>
+        </w:rPr>
+        <w:t>)</w:t>
+      </w:r>
+      <w:r>
+        <w:rPr>
+          <w:rFonts w:ascii="Bahnschrift" w:hAnsi="Bahnschrift"/>
+          <w:b/>
+          <w:bCs/>
+        </w:rPr>
+        <w:t xml:space="preserve"> </w:t>
+      </w:r>
+      <w:r>
+        <w:rPr>
+          <w:rFonts w:ascii="Bahnschrift" w:hAnsi="Bahnschrift"/>
+        </w:rPr>
+        <w:t>that</w:t>
+      </w:r>
+      <w:r>
+        <w:rPr>
+          <w:rFonts w:ascii="Bahnschrift" w:hAnsi="Bahnschrift"/>
+        </w:rPr>
+        <w:t xml:space="preserve"> users may type into to create public messages to the room. Each room may also have a </w:t>
+      </w:r>
+      <w:r>
+        <w:rPr>
+          <w:rFonts w:ascii="Bahnschrift" w:hAnsi="Bahnschrift"/>
+          <w:b/>
+          <w:bCs/>
+        </w:rPr>
+        <w:t>voice chat</w:t>
+      </w:r>
+      <w:r>
+        <w:rPr>
+          <w:rFonts w:ascii="Bahnschrift" w:hAnsi="Bahnschrift"/>
+        </w:rPr>
+        <w:t xml:space="preserve"> (often abbreviated as </w:t>
+      </w:r>
+      <w:r>
+        <w:rPr>
+          <w:rFonts w:ascii="Bahnschrift" w:hAnsi="Bahnschrift"/>
+          <w:b/>
+          <w:bCs/>
+        </w:rPr>
+        <w:t>VC</w:t>
+      </w:r>
+      <w:r>
+        <w:rPr>
+          <w:rFonts w:ascii="Bahnschrift" w:hAnsi="Bahnschrift"/>
+        </w:rPr>
+        <w:t>) that users may speak in.</w:t>
+      </w:r>
+    </w:p>
+    <w:p>
+      <w:pPr>
+        <w:pStyle w:val="ListParagraph"/>
+        <w:rPr>
+          <w:rFonts w:ascii="Bahnschrift" w:hAnsi="Bahnschrift"/>
+        </w:rPr>
+      </w:pPr>
+    </w:p>
+    <w:p>
+      <w:pPr>
+        <w:pStyle w:val="ListParagraph"/>
+        <w:numPr>
+          <w:ilvl w:val="0"/>
+          <w:numId w:val="2"/>
+        </w:numPr>
+        <w:rPr>
+          <w:rFonts w:ascii="Bahnschrift" w:hAnsi="Bahnschrift"/>
+        </w:rPr>
+      </w:pPr>
+      <w:r>
+        <w:rPr>
+          <w:rFonts w:ascii="Bahnschrift" w:hAnsi="Bahnschrift"/>
+        </w:rPr>
+        <w:t xml:space="preserve">Among the room’s settings, the host may assign some number of </w:t>
+      </w:r>
+      <w:r>
+        <w:rPr>
+          <w:rFonts w:ascii="Bahnschrift" w:hAnsi="Bahnschrift"/>
+          <w:b/>
+          <w:bCs/>
+        </w:rPr>
+        <w:t>tags</w:t>
+      </w:r>
+      <w:r>
+        <w:rPr>
+          <w:rFonts w:ascii="Bahnschrift" w:hAnsi="Bahnschrift"/>
+        </w:rPr>
+        <w:t xml:space="preserve"> to a room upon creation. These may describe the genre of video planned to play, the size of the room, or other attributes. When searching for public rooms, viewers may filter their search to only include rooms with specific tags.</w:t>
+      </w:r>
+    </w:p>
+    <w:p>
+      <w:pPr>
+        <w:rPr>
+          <w:rFonts w:ascii="Bahnschrift" w:hAnsi="Bahnschrift"/>
         </w:rPr>
       </w:pPr>
     </w:p>
@@ -86,7 +964,7 @@
         <w:rPr>
           <w:rFonts w:ascii="Bahnschrift" w:hAnsi="Bahnschrift"/>
         </w:rPr>
-        <w:t>Executive Summary</w:t>
+        <w:t>Overviews, Scenarios, and Use Cases</w:t>
       </w:r>
     </w:p>
     <w:p>
@@ -112,7 +990,6 @@
     </w:p>
     <w:p>
       <w:pPr>
-        <w:spacing w:after="0" w:line="240" w:lineRule="auto"/>
         <w:rPr>
           <w:rFonts w:ascii="Bahnschrift" w:hAnsi="Bahnschrift"/>
         </w:rPr>
@@ -129,7 +1006,7 @@
         <w:rPr>
           <w:rFonts w:ascii="Bahnschrift" w:hAnsi="Bahnschrift"/>
         </w:rPr>
-        <w:t>Competitive Analysis</w:t>
+        <w:t>List of High-Level Functional Requirements</w:t>
       </w:r>
     </w:p>
     <w:p>
@@ -155,7 +1032,6 @@
     </w:p>
     <w:p>
       <w:pPr>
-        <w:spacing w:after="0" w:line="240" w:lineRule="auto"/>
         <w:rPr>
           <w:rFonts w:ascii="Bahnschrift" w:hAnsi="Bahnschrift"/>
         </w:rPr>
@@ -172,7 +1048,7 @@
         <w:rPr>
           <w:rFonts w:ascii="Bahnschrift" w:hAnsi="Bahnschrift"/>
         </w:rPr>
-        <w:t>Data Definition</w:t>
+        <w:t>List of Non-Functional Requirements</w:t>
       </w:r>
     </w:p>
     <w:p>
@@ -214,133 +1090,6 @@
         <w:rPr>
           <w:rFonts w:ascii="Bahnschrift" w:hAnsi="Bahnschrift"/>
         </w:rPr>
-        <w:t>Overviews, Scenarios, and Use Cases</w:t>
-      </w:r>
-    </w:p>
-    <w:p>
-      <w:pPr>
-        <w:rPr>
-          <w:rFonts w:ascii="Bahnschrift" w:hAnsi="Bahnschrift"/>
-        </w:rPr>
-      </w:pPr>
-    </w:p>
-    <w:p>
-      <w:pPr>
-        <w:rPr>
-          <w:rFonts w:ascii="Bahnschrift" w:hAnsi="Bahnschrift"/>
-        </w:rPr>
-      </w:pPr>
-      <w:r>
-        <w:rPr>
-          <w:rFonts w:ascii="Bahnschrift" w:hAnsi="Bahnschrift"/>
-        </w:rPr>
-        <w:tab/>
-        <w:t>Filler text</w:t>
-      </w:r>
-    </w:p>
-    <w:p>
-      <w:pPr>
-        <w:rPr>
-          <w:rFonts w:ascii="Bahnschrift" w:hAnsi="Bahnschrift"/>
-        </w:rPr>
-      </w:pPr>
-    </w:p>
-    <w:p>
-      <w:pPr>
-        <w:pStyle w:val="Heading1"/>
-        <w:rPr>
-          <w:rFonts w:ascii="Bahnschrift" w:hAnsi="Bahnschrift"/>
-        </w:rPr>
-      </w:pPr>
-      <w:r>
-        <w:rPr>
-          <w:rFonts w:ascii="Bahnschrift" w:hAnsi="Bahnschrift"/>
-        </w:rPr>
-        <w:t>List of High-Level Functional Requirements</w:t>
-      </w:r>
-    </w:p>
-    <w:p>
-      <w:pPr>
-        <w:rPr>
-          <w:rFonts w:ascii="Bahnschrift" w:hAnsi="Bahnschrift"/>
-        </w:rPr>
-      </w:pPr>
-    </w:p>
-    <w:p>
-      <w:pPr>
-        <w:rPr>
-          <w:rFonts w:ascii="Bahnschrift" w:hAnsi="Bahnschrift"/>
-        </w:rPr>
-      </w:pPr>
-      <w:r>
-        <w:rPr>
-          <w:rFonts w:ascii="Bahnschrift" w:hAnsi="Bahnschrift"/>
-        </w:rPr>
-        <w:tab/>
-        <w:t>Filler text</w:t>
-      </w:r>
-    </w:p>
-    <w:p>
-      <w:pPr>
-        <w:rPr>
-          <w:rFonts w:ascii="Bahnschrift" w:hAnsi="Bahnschrift"/>
-        </w:rPr>
-      </w:pPr>
-    </w:p>
-    <w:p>
-      <w:pPr>
-        <w:pStyle w:val="Heading1"/>
-        <w:rPr>
-          <w:rFonts w:ascii="Bahnschrift" w:hAnsi="Bahnschrift"/>
-        </w:rPr>
-      </w:pPr>
-      <w:r>
-        <w:rPr>
-          <w:rFonts w:ascii="Bahnschrift" w:hAnsi="Bahnschrift"/>
-        </w:rPr>
-        <w:t>List of Non-Functional Requirements</w:t>
-      </w:r>
-    </w:p>
-    <w:p>
-      <w:pPr>
-        <w:rPr>
-          <w:rFonts w:ascii="Bahnschrift" w:hAnsi="Bahnschrift"/>
-        </w:rPr>
-      </w:pPr>
-    </w:p>
-    <w:p>
-      <w:pPr>
-        <w:rPr>
-          <w:rFonts w:ascii="Bahnschrift" w:hAnsi="Bahnschrift"/>
-        </w:rPr>
-      </w:pPr>
-      <w:r>
-        <w:rPr>
-          <w:rFonts w:ascii="Bahnschrift" w:hAnsi="Bahnschrift"/>
-        </w:rPr>
-        <w:tab/>
-        <w:t>Filler text</w:t>
-      </w:r>
-    </w:p>
-    <w:p>
-      <w:pPr>
-        <w:rPr>
-          <w:rFonts w:ascii="Bahnschrift" w:hAnsi="Bahnschrift"/>
-        </w:rPr>
-      </w:pPr>
-    </w:p>
-    <w:p>
-      <w:pPr>
-        <w:pStyle w:val="Heading1"/>
-        <w:rPr>
-          <w:rFonts w:ascii="Bahnschrift" w:hAnsi="Bahnschrift"/>
-        </w:rPr>
-      </w:pPr>
-      <w:r>
-        <w:rPr>
-          <w:rFonts w:ascii="Bahnschrift" w:hAnsi="Bahnschrift"/>
-        </w:rPr>
-        <w:lastRenderedPageBreak/>
         <w:t>High-Level System Architecture</w:t>
       </w:r>
     </w:p>
@@ -553,8 +1302,124 @@
       </w:rPr>
     </w:lvl>
   </w:abstractNum>
+  <w:abstractNum w:abstractNumId="1" w15:restartNumberingAfterBreak="0">
+    <w:nsid w:val="34D6378B"/>
+    <w:multiLevelType w:val="hybridMultilevel"/>
+    <w:tmpl w:val="FA24E29E"/>
+    <w:lvl w:ilvl="0" w:tplc="04090001">
+      <w:start w:val="1"/>
+      <w:numFmt w:val="bullet"/>
+      <w:lvlText w:val=""/>
+      <w:lvlJc w:val="left"/>
+      <w:pPr>
+        <w:ind w:left="1440" w:hanging="360"/>
+      </w:pPr>
+      <w:rPr>
+        <w:rFonts w:ascii="Symbol" w:hAnsi="Symbol" w:hint="default"/>
+      </w:rPr>
+    </w:lvl>
+    <w:lvl w:ilvl="1" w:tplc="04090003" w:tentative="1">
+      <w:start w:val="1"/>
+      <w:numFmt w:val="bullet"/>
+      <w:lvlText w:val="o"/>
+      <w:lvlJc w:val="left"/>
+      <w:pPr>
+        <w:ind w:left="2160" w:hanging="360"/>
+      </w:pPr>
+      <w:rPr>
+        <w:rFonts w:ascii="Courier New" w:hAnsi="Courier New" w:cs="Courier New" w:hint="default"/>
+      </w:rPr>
+    </w:lvl>
+    <w:lvl w:ilvl="2" w:tplc="04090005" w:tentative="1">
+      <w:start w:val="1"/>
+      <w:numFmt w:val="bullet"/>
+      <w:lvlText w:val=""/>
+      <w:lvlJc w:val="left"/>
+      <w:pPr>
+        <w:ind w:left="2880" w:hanging="360"/>
+      </w:pPr>
+      <w:rPr>
+        <w:rFonts w:ascii="Wingdings" w:hAnsi="Wingdings" w:hint="default"/>
+      </w:rPr>
+    </w:lvl>
+    <w:lvl w:ilvl="3" w:tplc="04090001" w:tentative="1">
+      <w:start w:val="1"/>
+      <w:numFmt w:val="bullet"/>
+      <w:lvlText w:val=""/>
+      <w:lvlJc w:val="left"/>
+      <w:pPr>
+        <w:ind w:left="3600" w:hanging="360"/>
+      </w:pPr>
+      <w:rPr>
+        <w:rFonts w:ascii="Symbol" w:hAnsi="Symbol" w:hint="default"/>
+      </w:rPr>
+    </w:lvl>
+    <w:lvl w:ilvl="4" w:tplc="04090003" w:tentative="1">
+      <w:start w:val="1"/>
+      <w:numFmt w:val="bullet"/>
+      <w:lvlText w:val="o"/>
+      <w:lvlJc w:val="left"/>
+      <w:pPr>
+        <w:ind w:left="4320" w:hanging="360"/>
+      </w:pPr>
+      <w:rPr>
+        <w:rFonts w:ascii="Courier New" w:hAnsi="Courier New" w:cs="Courier New" w:hint="default"/>
+      </w:rPr>
+    </w:lvl>
+    <w:lvl w:ilvl="5" w:tplc="04090005" w:tentative="1">
+      <w:start w:val="1"/>
+      <w:numFmt w:val="bullet"/>
+      <w:lvlText w:val=""/>
+      <w:lvlJc w:val="left"/>
+      <w:pPr>
+        <w:ind w:left="5040" w:hanging="360"/>
+      </w:pPr>
+      <w:rPr>
+        <w:rFonts w:ascii="Wingdings" w:hAnsi="Wingdings" w:hint="default"/>
+      </w:rPr>
+    </w:lvl>
+    <w:lvl w:ilvl="6" w:tplc="04090001" w:tentative="1">
+      <w:start w:val="1"/>
+      <w:numFmt w:val="bullet"/>
+      <w:lvlText w:val=""/>
+      <w:lvlJc w:val="left"/>
+      <w:pPr>
+        <w:ind w:left="5760" w:hanging="360"/>
+      </w:pPr>
+      <w:rPr>
+        <w:rFonts w:ascii="Symbol" w:hAnsi="Symbol" w:hint="default"/>
+      </w:rPr>
+    </w:lvl>
+    <w:lvl w:ilvl="7" w:tplc="04090003" w:tentative="1">
+      <w:start w:val="1"/>
+      <w:numFmt w:val="bullet"/>
+      <w:lvlText w:val="o"/>
+      <w:lvlJc w:val="left"/>
+      <w:pPr>
+        <w:ind w:left="6480" w:hanging="360"/>
+      </w:pPr>
+      <w:rPr>
+        <w:rFonts w:ascii="Courier New" w:hAnsi="Courier New" w:cs="Courier New" w:hint="default"/>
+      </w:rPr>
+    </w:lvl>
+    <w:lvl w:ilvl="8" w:tplc="04090005" w:tentative="1">
+      <w:start w:val="1"/>
+      <w:numFmt w:val="bullet"/>
+      <w:lvlText w:val=""/>
+      <w:lvlJc w:val="left"/>
+      <w:pPr>
+        <w:ind w:left="7200" w:hanging="360"/>
+      </w:pPr>
+      <w:rPr>
+        <w:rFonts w:ascii="Wingdings" w:hAnsi="Wingdings" w:hint="default"/>
+      </w:rPr>
+    </w:lvl>
+  </w:abstractNum>
   <w:num w:numId="1">
     <w:abstractNumId w:val="0"/>
+  </w:num>
+  <w:num w:numId="2">
+    <w:abstractNumId w:val="1"/>
   </w:num>
 </w:numbering>
 </file>
@@ -957,7 +1822,7 @@
   <w:style w:type="paragraph" w:default="1" w:styleId="Normal">
     <w:name w:val="Normal"/>
     <w:qFormat/>
-    <w:rsid w:val="002F651E"/>
+    <w:rsid w:val="00B4330F"/>
   </w:style>
   <w:style w:type="paragraph" w:styleId="Heading1">
     <w:name w:val="heading 1"/>
@@ -1019,6 +1884,36 @@
       <w:sz w:val="32"/>
       <w:szCs w:val="32"/>
     </w:rPr>
+  </w:style>
+  <w:style w:type="table" w:styleId="TableGrid">
+    <w:name w:val="Table Grid"/>
+    <w:basedOn w:val="TableNormal"/>
+    <w:uiPriority w:val="39"/>
+    <w:rsid w:val="00B4330F"/>
+    <w:pPr>
+      <w:spacing w:after="0" w:line="240" w:lineRule="auto"/>
+    </w:pPr>
+    <w:tblPr>
+      <w:tblBorders>
+        <w:top w:val="single" w:sz="4" w:space="0" w:color="auto"/>
+        <w:left w:val="single" w:sz="4" w:space="0" w:color="auto"/>
+        <w:bottom w:val="single" w:sz="4" w:space="0" w:color="auto"/>
+        <w:right w:val="single" w:sz="4" w:space="0" w:color="auto"/>
+        <w:insideH w:val="single" w:sz="4" w:space="0" w:color="auto"/>
+        <w:insideV w:val="single" w:sz="4" w:space="0" w:color="auto"/>
+      </w:tblBorders>
+    </w:tblPr>
+  </w:style>
+  <w:style w:type="paragraph" w:styleId="ListParagraph">
+    <w:name w:val="List Paragraph"/>
+    <w:basedOn w:val="Normal"/>
+    <w:uiPriority w:val="34"/>
+    <w:qFormat/>
+    <w:rsid w:val="00743F52"/>
+    <w:pPr>
+      <w:ind w:left="720"/>
+      <w:contextualSpacing/>
+    </w:pPr>
   </w:style>
 </w:styles>
 </file>

</xml_diff>

<commit_message>
Version 2 of M1 doc
Has scenarios and functional requirements.
Also edited some prior sections
</commit_message>
<xml_diff>
--- a/deliverables/Milestone 1 Deliverable.docx
+++ b/deliverables/Milestone 1 Deliverable.docx
@@ -147,7 +147,35 @@
         <w:rPr>
           <w:rFonts w:ascii="Bahnschrift" w:hAnsi="Bahnschrift"/>
         </w:rPr>
-        <w:t xml:space="preserve"> It will be structured similarly to the streaming platform Twitch, and users watching</w:t>
+        <w:t xml:space="preserve"> </w:t>
+      </w:r>
+    </w:p>
+    <w:p>
+      <w:pPr>
+        <w:ind w:left="720"/>
+        <w:rPr>
+          <w:rFonts w:ascii="Bahnschrift" w:hAnsi="Bahnschrift"/>
+        </w:rPr>
+      </w:pPr>
+      <w:r>
+        <w:rPr>
+          <w:rFonts w:ascii="Bahnschrift" w:hAnsi="Bahnschrift"/>
+        </w:rPr>
+        <w:t>Besides the primary purpose of filling the role of real-life movie theaters, Cinemus will also serve as a platform to meet people with similar interests, as well as highlight and share lesser-known content creators on YouTube.</w:t>
+      </w:r>
+    </w:p>
+    <w:p>
+      <w:pPr>
+        <w:ind w:left="720"/>
+        <w:rPr>
+          <w:rFonts w:ascii="Bahnschrift" w:hAnsi="Bahnschrift"/>
+        </w:rPr>
+      </w:pPr>
+      <w:r>
+        <w:rPr>
+          <w:rFonts w:ascii="Bahnschrift" w:hAnsi="Bahnschrift"/>
+        </w:rPr>
+        <w:t>It will be structured similarly to the streaming platform Twitch, and users watching</w:t>
       </w:r>
       <w:r>
         <w:rPr>
@@ -179,14 +207,6 @@
         </w:rPr>
         <w:t xml:space="preserve"> Users will be able to create and join various “rooms,” and can either join “popular” rooms with many people in them, or search specifically for their friends’ rooms.</w:t>
       </w:r>
-    </w:p>
-    <w:p>
-      <w:pPr>
-        <w:spacing w:after="0" w:line="240" w:lineRule="auto"/>
-        <w:rPr>
-          <w:rFonts w:ascii="Bahnschrift" w:hAnsi="Bahnschrift"/>
-        </w:rPr>
-      </w:pPr>
     </w:p>
     <w:p>
       <w:pPr>
@@ -786,6 +806,12 @@
       <w:r>
         <w:rPr>
           <w:rFonts w:ascii="Bahnschrift" w:hAnsi="Bahnschrift"/>
+        </w:rPr>
+        <w:t xml:space="preserve">or more </w:t>
+      </w:r>
+      <w:r>
+        <w:rPr>
+          <w:rFonts w:ascii="Bahnschrift" w:hAnsi="Bahnschrift"/>
           <w:b/>
           <w:bCs/>
         </w:rPr>
@@ -794,6 +820,14 @@
       <w:r>
         <w:rPr>
           <w:rFonts w:ascii="Bahnschrift" w:hAnsi="Bahnschrift"/>
+          <w:b/>
+          <w:bCs/>
+        </w:rPr>
+        <w:t>s</w:t>
+      </w:r>
+      <w:r>
+        <w:rPr>
+          <w:rFonts w:ascii="Bahnschrift" w:hAnsi="Bahnschrift"/>
         </w:rPr>
         <w:t xml:space="preserve"> who may change the video being played in the room, the part of the video being played, the master volume of the video, etc. The director is usually, but not always, the same as the host. The role of the director may </w:t>
       </w:r>
@@ -827,7 +861,7 @@
         <w:rPr>
           <w:rFonts w:ascii="Bahnschrift" w:hAnsi="Bahnschrift"/>
         </w:rPr>
-        <w:t xml:space="preserve">Each room may have a </w:t>
+        <w:t xml:space="preserve">Each room will have a </w:t>
       </w:r>
       <w:r>
         <w:rPr>
@@ -835,13 +869,39 @@
           <w:b/>
           <w:bCs/>
         </w:rPr>
-        <w:t>text chat</w:t>
-      </w:r>
-      <w:r>
-        <w:rPr>
-          <w:rFonts w:ascii="Bahnschrift" w:hAnsi="Bahnschrift"/>
-        </w:rPr>
-        <w:t xml:space="preserve"> (or simply </w:t>
+        <w:t>queue</w:t>
+      </w:r>
+      <w:r>
+        <w:rPr>
+          <w:rFonts w:ascii="Bahnschrift" w:hAnsi="Bahnschrift"/>
+        </w:rPr>
+        <w:t xml:space="preserve"> of videos set to play. When one video finishes, the next video in the queue will begin to play. The queue may be accessed and managed by directors and viewers, depending on the settings of the room.</w:t>
+      </w:r>
+    </w:p>
+    <w:p>
+      <w:pPr>
+        <w:pStyle w:val="ListParagraph"/>
+        <w:rPr>
+          <w:rFonts w:ascii="Bahnschrift" w:hAnsi="Bahnschrift"/>
+        </w:rPr>
+      </w:pPr>
+    </w:p>
+    <w:p>
+      <w:pPr>
+        <w:pStyle w:val="ListParagraph"/>
+        <w:numPr>
+          <w:ilvl w:val="0"/>
+          <w:numId w:val="2"/>
+        </w:numPr>
+        <w:rPr>
+          <w:rFonts w:ascii="Bahnschrift" w:hAnsi="Bahnschrift"/>
+        </w:rPr>
+      </w:pPr>
+      <w:r>
+        <w:rPr>
+          <w:rFonts w:ascii="Bahnschrift" w:hAnsi="Bahnschrift"/>
+        </w:rPr>
+        <w:t xml:space="preserve">Each room may have a </w:t>
       </w:r>
       <w:r>
         <w:rPr>
@@ -849,13 +909,13 @@
           <w:b/>
           <w:bCs/>
         </w:rPr>
-        <w:t>chat</w:t>
-      </w:r>
-      <w:r>
-        <w:rPr>
-          <w:rFonts w:ascii="Bahnschrift" w:hAnsi="Bahnschrift"/>
-        </w:rPr>
-        <w:t>)</w:t>
+        <w:t>text chat</w:t>
+      </w:r>
+      <w:r>
+        <w:rPr>
+          <w:rFonts w:ascii="Bahnschrift" w:hAnsi="Bahnschrift"/>
+        </w:rPr>
+        <w:t xml:space="preserve"> (or simply </w:t>
       </w:r>
       <w:r>
         <w:rPr>
@@ -863,19 +923,13 @@
           <w:b/>
           <w:bCs/>
         </w:rPr>
-        <w:t xml:space="preserve"> </w:t>
-      </w:r>
-      <w:r>
-        <w:rPr>
-          <w:rFonts w:ascii="Bahnschrift" w:hAnsi="Bahnschrift"/>
-        </w:rPr>
-        <w:t>that</w:t>
-      </w:r>
-      <w:r>
-        <w:rPr>
-          <w:rFonts w:ascii="Bahnschrift" w:hAnsi="Bahnschrift"/>
-        </w:rPr>
-        <w:t xml:space="preserve"> users may type into to create public messages to the room. Each room may also have a </w:t>
+        <w:t>chat</w:t>
+      </w:r>
+      <w:r>
+        <w:rPr>
+          <w:rFonts w:ascii="Bahnschrift" w:hAnsi="Bahnschrift"/>
+        </w:rPr>
+        <w:t>)</w:t>
       </w:r>
       <w:r>
         <w:rPr>
@@ -883,13 +937,19 @@
           <w:b/>
           <w:bCs/>
         </w:rPr>
-        <w:t>voice chat</w:t>
-      </w:r>
-      <w:r>
-        <w:rPr>
-          <w:rFonts w:ascii="Bahnschrift" w:hAnsi="Bahnschrift"/>
-        </w:rPr>
-        <w:t xml:space="preserve"> (often abbreviated as </w:t>
+        <w:t xml:space="preserve"> </w:t>
+      </w:r>
+      <w:r>
+        <w:rPr>
+          <w:rFonts w:ascii="Bahnschrift" w:hAnsi="Bahnschrift"/>
+        </w:rPr>
+        <w:t>that</w:t>
+      </w:r>
+      <w:r>
+        <w:rPr>
+          <w:rFonts w:ascii="Bahnschrift" w:hAnsi="Bahnschrift"/>
+        </w:rPr>
+        <w:t xml:space="preserve"> users may type into to create public messages to the room. Each room may also have a </w:t>
       </w:r>
       <w:r>
         <w:rPr>
@@ -897,6 +957,20 @@
           <w:b/>
           <w:bCs/>
         </w:rPr>
+        <w:t>voice chat</w:t>
+      </w:r>
+      <w:r>
+        <w:rPr>
+          <w:rFonts w:ascii="Bahnschrift" w:hAnsi="Bahnschrift"/>
+        </w:rPr>
+        <w:t xml:space="preserve"> (often abbreviated as </w:t>
+      </w:r>
+      <w:r>
+        <w:rPr>
+          <w:rFonts w:ascii="Bahnschrift" w:hAnsi="Bahnschrift"/>
+          <w:b/>
+          <w:bCs/>
+        </w:rPr>
         <w:t>VC</w:t>
       </w:r>
       <w:r>
@@ -948,6 +1022,191 @@
     </w:p>
     <w:p>
       <w:pPr>
+        <w:pStyle w:val="ListParagraph"/>
+        <w:rPr>
+          <w:rFonts w:ascii="Bahnschrift" w:hAnsi="Bahnschrift"/>
+        </w:rPr>
+      </w:pPr>
+    </w:p>
+    <w:p>
+      <w:pPr>
+        <w:pStyle w:val="ListParagraph"/>
+        <w:numPr>
+          <w:ilvl w:val="0"/>
+          <w:numId w:val="2"/>
+        </w:numPr>
+        <w:rPr>
+          <w:rFonts w:ascii="Bahnschrift" w:hAnsi="Bahnschrift"/>
+        </w:rPr>
+      </w:pPr>
+      <w:r>
+        <w:rPr>
+          <w:rFonts w:ascii="Bahnschrift" w:hAnsi="Bahnschrift"/>
+        </w:rPr>
+        <w:t xml:space="preserve">Each room shall have a </w:t>
+      </w:r>
+      <w:r>
+        <w:rPr>
+          <w:rFonts w:ascii="Bahnschrift" w:hAnsi="Bahnschrift"/>
+          <w:b/>
+          <w:bCs/>
+        </w:rPr>
+        <w:t>thumbnail</w:t>
+      </w:r>
+      <w:r>
+        <w:rPr>
+          <w:rFonts w:ascii="Bahnschrift" w:hAnsi="Bahnschrift"/>
+        </w:rPr>
+        <w:t xml:space="preserve"> visible to users browsing through rooms on Cinemus’ homepage. This thumbnail will be an image of the content currently playing in the room, updated approximately every ten seconds</w:t>
+      </w:r>
+      <w:r>
+        <w:rPr>
+          <w:rFonts w:ascii="Bahnschrift" w:hAnsi="Bahnschrift"/>
+        </w:rPr>
+        <w:br/>
+      </w:r>
+    </w:p>
+    <w:p>
+      <w:pPr>
+        <w:pStyle w:val="ListParagraph"/>
+        <w:numPr>
+          <w:ilvl w:val="0"/>
+          <w:numId w:val="2"/>
+        </w:numPr>
+        <w:rPr>
+          <w:rFonts w:ascii="Bahnschrift" w:hAnsi="Bahnschrift"/>
+        </w:rPr>
+      </w:pPr>
+      <w:r>
+        <w:rPr>
+          <w:rFonts w:ascii="Bahnschrift" w:hAnsi="Bahnschrift"/>
+        </w:rPr>
+        <w:t xml:space="preserve">In a room, all viewers will have control over the </w:t>
+      </w:r>
+      <w:r>
+        <w:rPr>
+          <w:rFonts w:ascii="Bahnschrift" w:hAnsi="Bahnschrift"/>
+          <w:b/>
+          <w:bCs/>
+        </w:rPr>
+        <w:t>personal volume</w:t>
+      </w:r>
+      <w:r>
+        <w:rPr>
+          <w:rFonts w:ascii="Bahnschrift" w:hAnsi="Bahnschrift"/>
+        </w:rPr>
+        <w:t xml:space="preserve">. Changes to the personal volume are only reflected to the user who made the change. Meanwhile, certain viewers may be able to change the </w:t>
+      </w:r>
+      <w:r>
+        <w:rPr>
+          <w:rFonts w:ascii="Bahnschrift" w:hAnsi="Bahnschrift"/>
+          <w:b/>
+          <w:bCs/>
+        </w:rPr>
+        <w:t>master volume</w:t>
+      </w:r>
+      <w:r>
+        <w:rPr>
+          <w:rFonts w:ascii="Bahnschrift" w:hAnsi="Bahnschrift"/>
+        </w:rPr>
+        <w:t>, which applies to all users simultaneously (in conjunction with their personal volume).</w:t>
+      </w:r>
+    </w:p>
+    <w:p>
+      <w:pPr>
+        <w:pStyle w:val="ListParagraph"/>
+        <w:rPr>
+          <w:rFonts w:ascii="Bahnschrift" w:hAnsi="Bahnschrift"/>
+        </w:rPr>
+      </w:pPr>
+    </w:p>
+    <w:p>
+      <w:pPr>
+        <w:pStyle w:val="ListParagraph"/>
+        <w:numPr>
+          <w:ilvl w:val="0"/>
+          <w:numId w:val="2"/>
+        </w:numPr>
+        <w:rPr>
+          <w:rFonts w:ascii="Bahnschrift" w:hAnsi="Bahnschrift"/>
+        </w:rPr>
+      </w:pPr>
+      <w:r>
+        <w:rPr>
+          <w:rFonts w:ascii="Bahnschrift" w:hAnsi="Bahnschrift"/>
+        </w:rPr>
+        <w:t xml:space="preserve">All users will have some number of other users that they are </w:t>
+      </w:r>
+      <w:r>
+        <w:rPr>
+          <w:rFonts w:ascii="Bahnschrift" w:hAnsi="Bahnschrift"/>
+          <w:b/>
+          <w:bCs/>
+        </w:rPr>
+        <w:t>friends</w:t>
+      </w:r>
+      <w:r>
+        <w:rPr>
+          <w:rFonts w:ascii="Bahnschrift" w:hAnsi="Bahnschrift"/>
+        </w:rPr>
+        <w:t xml:space="preserve"> with. The list of these other users is known as the </w:t>
+      </w:r>
+      <w:r>
+        <w:rPr>
+          <w:rFonts w:ascii="Bahnschrift" w:hAnsi="Bahnschrift"/>
+          <w:b/>
+          <w:bCs/>
+        </w:rPr>
+        <w:t>friend list</w:t>
+      </w:r>
+      <w:r>
+        <w:rPr>
+          <w:rFonts w:ascii="Bahnschrift" w:hAnsi="Bahnschrift"/>
+        </w:rPr>
+        <w:t>.</w:t>
+      </w:r>
+    </w:p>
+    <w:p>
+      <w:pPr>
+        <w:pStyle w:val="ListParagraph"/>
+        <w:rPr>
+          <w:rFonts w:ascii="Bahnschrift" w:hAnsi="Bahnschrift"/>
+        </w:rPr>
+      </w:pPr>
+    </w:p>
+    <w:p>
+      <w:pPr>
+        <w:pStyle w:val="ListParagraph"/>
+        <w:ind w:left="1440"/>
+        <w:rPr>
+          <w:rFonts w:ascii="Bahnschrift" w:hAnsi="Bahnschrift"/>
+        </w:rPr>
+      </w:pPr>
+    </w:p>
+    <w:p>
+      <w:pPr>
+        <w:pStyle w:val="ListParagraph"/>
+        <w:rPr>
+          <w:rFonts w:ascii="Bahnschrift" w:hAnsi="Bahnschrift"/>
+        </w:rPr>
+      </w:pPr>
+    </w:p>
+    <w:p>
+      <w:pPr>
+        <w:rPr>
+          <w:rFonts w:ascii="Bahnschrift" w:hAnsi="Bahnschrift"/>
+        </w:rPr>
+      </w:pPr>
+    </w:p>
+    <w:p>
+      <w:pPr>
+        <w:rPr>
+          <w:rFonts w:ascii="Bahnschrift" w:hAnsi="Bahnschrift"/>
+        </w:rPr>
+      </w:pPr>
+    </w:p>
+    <w:p>
+      <w:pPr>
         <w:rPr>
           <w:rFonts w:ascii="Bahnschrift" w:hAnsi="Bahnschrift"/>
         </w:rPr>
@@ -964,7 +1223,1119 @@
         <w:rPr>
           <w:rFonts w:ascii="Bahnschrift" w:hAnsi="Bahnschrift"/>
         </w:rPr>
+        <w:lastRenderedPageBreak/>
         <w:t>Overviews, Scenarios, and Use Cases</w:t>
+      </w:r>
+    </w:p>
+    <w:p/>
+    <w:p>
+      <w:pPr>
+        <w:pStyle w:val="Heading2"/>
+        <w:ind w:firstLine="720"/>
+        <w:rPr>
+          <w:rFonts w:ascii="Bahnschrift" w:hAnsi="Bahnschrift"/>
+        </w:rPr>
+      </w:pPr>
+      <w:r>
+        <w:rPr>
+          <w:rFonts w:ascii="Bahnschrift" w:hAnsi="Bahnschrift"/>
+        </w:rPr>
+        <w:t xml:space="preserve">Scenario 1: </w:t>
+      </w:r>
+    </w:p>
+    <w:p>
+      <w:pPr>
+        <w:ind w:left="720" w:firstLine="720"/>
+        <w:rPr>
+          <w:rFonts w:ascii="Bahnschrift" w:hAnsi="Bahnschrift"/>
+        </w:rPr>
+      </w:pPr>
+      <w:r>
+        <w:rPr>
+          <w:rFonts w:ascii="Bahnschrift" w:hAnsi="Bahnschrift"/>
+        </w:rPr>
+        <w:t xml:space="preserve">Alice, Bob, and Charlie are friends who live apart and are stuck at home. Before the quarantine, they had plans to go to the nearest theater to watch a film but now cannot </w:t>
+      </w:r>
+      <w:r>
+        <w:rPr>
+          <w:rFonts w:ascii="Bahnschrift" w:hAnsi="Bahnschrift"/>
+        </w:rPr>
+        <w:t xml:space="preserve">do so </w:t>
+      </w:r>
+      <w:r>
+        <w:rPr>
+          <w:rFonts w:ascii="Bahnschrift" w:hAnsi="Bahnschrift"/>
+        </w:rPr>
+        <w:t xml:space="preserve">due to lockdowns. They agree to instead use Cinemus from home as a substitute. </w:t>
+      </w:r>
+    </w:p>
+    <w:p>
+      <w:pPr>
+        <w:ind w:left="720" w:firstLine="720"/>
+        <w:rPr>
+          <w:rFonts w:ascii="Bahnschrift" w:hAnsi="Bahnschrift"/>
+        </w:rPr>
+      </w:pPr>
+      <w:r>
+        <w:rPr>
+          <w:rFonts w:ascii="Bahnschrift" w:hAnsi="Bahnschrift"/>
+        </w:rPr>
+        <w:t>Once</w:t>
+      </w:r>
+      <w:r>
+        <w:rPr>
+          <w:rFonts w:ascii="Bahnschrift" w:hAnsi="Bahnschrift"/>
+        </w:rPr>
+        <w:t xml:space="preserve"> </w:t>
+      </w:r>
+      <w:r>
+        <w:rPr>
+          <w:rFonts w:ascii="Bahnschrift" w:hAnsi="Bahnschrift"/>
+        </w:rPr>
+        <w:t>they</w:t>
+      </w:r>
+      <w:r>
+        <w:rPr>
+          <w:rFonts w:ascii="Bahnschrift" w:hAnsi="Bahnschrift"/>
+        </w:rPr>
+        <w:t xml:space="preserve"> create </w:t>
+      </w:r>
+      <w:r>
+        <w:rPr>
+          <w:rFonts w:ascii="Bahnschrift" w:hAnsi="Bahnschrift"/>
+        </w:rPr>
+        <w:t xml:space="preserve">Cinemus </w:t>
+      </w:r>
+      <w:r>
+        <w:rPr>
+          <w:rFonts w:ascii="Bahnschrift" w:hAnsi="Bahnschrift"/>
+        </w:rPr>
+        <w:t xml:space="preserve">accounts, Charlie creates a theater room and waits for Alice and Bob to join. While creating the room, he ticks a box to make the room “private” so that only users on Charlie’s friend list can </w:t>
+      </w:r>
+      <w:r>
+        <w:rPr>
+          <w:rFonts w:ascii="Bahnschrift" w:hAnsi="Bahnschrift"/>
+        </w:rPr>
+        <w:t>see the room</w:t>
+      </w:r>
+      <w:r>
+        <w:rPr>
+          <w:rFonts w:ascii="Bahnschrift" w:hAnsi="Bahnschrift"/>
+        </w:rPr>
+        <w:t>.</w:t>
+      </w:r>
+      <w:r>
+        <w:rPr>
+          <w:rFonts w:ascii="Bahnschrift" w:hAnsi="Bahnschrift"/>
+        </w:rPr>
+        <w:t xml:space="preserve"> Once the room is created, Charlie sends a link </w:t>
+      </w:r>
+      <w:r>
+        <w:rPr>
+          <w:rFonts w:ascii="Bahnschrift" w:hAnsi="Bahnschrift"/>
+        </w:rPr>
+        <w:t>(</w:t>
+      </w:r>
+      <w:r>
+        <w:rPr>
+          <w:rFonts w:ascii="Bahnschrift" w:hAnsi="Bahnschrift"/>
+        </w:rPr>
+        <w:t>outside of Cinemus)</w:t>
+      </w:r>
+      <w:r>
+        <w:rPr>
+          <w:rFonts w:ascii="Bahnschrift" w:hAnsi="Bahnschrift"/>
+        </w:rPr>
+        <w:t xml:space="preserve"> for</w:t>
+      </w:r>
+      <w:r>
+        <w:rPr>
+          <w:rFonts w:ascii="Bahnschrift" w:hAnsi="Bahnschrift"/>
+        </w:rPr>
+        <w:t xml:space="preserve"> the new room to Alice and Bob</w:t>
+      </w:r>
+      <w:r>
+        <w:rPr>
+          <w:rFonts w:ascii="Bahnschrift" w:hAnsi="Bahnschrift"/>
+        </w:rPr>
+        <w:t xml:space="preserve">. </w:t>
+      </w:r>
+      <w:r>
+        <w:rPr>
+          <w:rFonts w:ascii="Bahnschrift" w:hAnsi="Bahnschrift"/>
+        </w:rPr>
+        <w:t>Alice clicks the link and a new tab opens on her browser into Charlie’s room. Meanwhile, Bob is already on the Cinemus homepage, and so he navigates to the “Friends’ Rooms” tab to find and enter Charlie’s room.</w:t>
+      </w:r>
+      <w:r>
+        <w:rPr>
+          <w:rFonts w:ascii="Bahnschrift" w:hAnsi="Bahnschrift"/>
+        </w:rPr>
+        <w:t xml:space="preserve"> When both have entered, Charlie begins </w:t>
+      </w:r>
+      <w:r>
+        <w:rPr>
+          <w:rFonts w:ascii="Bahnschrift" w:hAnsi="Bahnschrift"/>
+        </w:rPr>
+        <w:t xml:space="preserve">playing </w:t>
+      </w:r>
+      <w:r>
+        <w:rPr>
+          <w:rFonts w:ascii="Bahnschrift" w:hAnsi="Bahnschrift"/>
+        </w:rPr>
+        <w:t xml:space="preserve">the video that he had already chosen </w:t>
+      </w:r>
+      <w:r>
+        <w:rPr>
+          <w:rFonts w:ascii="Bahnschrift" w:hAnsi="Bahnschrift"/>
+        </w:rPr>
+        <w:t xml:space="preserve">and added to the queue </w:t>
+      </w:r>
+      <w:r>
+        <w:rPr>
+          <w:rFonts w:ascii="Bahnschrift" w:hAnsi="Bahnschrift"/>
+        </w:rPr>
+        <w:t>prior.</w:t>
+      </w:r>
+    </w:p>
+    <w:p>
+      <w:pPr>
+        <w:ind w:left="720" w:firstLine="720"/>
+        <w:rPr>
+          <w:rFonts w:ascii="Bahnschrift" w:hAnsi="Bahnschrift"/>
+        </w:rPr>
+      </w:pPr>
+      <w:r>
+        <w:rPr>
+          <w:rFonts w:ascii="Bahnschrift" w:hAnsi="Bahnschrift"/>
+        </w:rPr>
+        <w:t>When creating the room, Charlie also changed other settings of the room so that all viewers would be able to add videos to the room’s queue. Once in the room, Alice and Bob use the text chat to add their favorite short films into the video queue, and then join the voice chat to talk with each other</w:t>
+      </w:r>
+      <w:r>
+        <w:rPr>
+          <w:rFonts w:ascii="Bahnschrift" w:hAnsi="Bahnschrift"/>
+        </w:rPr>
+        <w:t xml:space="preserve"> and Charlie</w:t>
+      </w:r>
+      <w:r>
+        <w:rPr>
+          <w:rFonts w:ascii="Bahnschrift" w:hAnsi="Bahnschrift"/>
+        </w:rPr>
+        <w:t xml:space="preserve"> as they watch the video</w:t>
+      </w:r>
+      <w:r>
+        <w:rPr>
+          <w:rFonts w:ascii="Bahnschrift" w:hAnsi="Bahnschrift"/>
+        </w:rPr>
+        <w:t>s</w:t>
+      </w:r>
+      <w:r>
+        <w:rPr>
+          <w:rFonts w:ascii="Bahnschrift" w:hAnsi="Bahnschrift"/>
+        </w:rPr>
+        <w:t xml:space="preserve">. </w:t>
+      </w:r>
+    </w:p>
+    <w:p>
+      <w:pPr>
+        <w:ind w:left="720" w:firstLine="720"/>
+        <w:rPr>
+          <w:rFonts w:ascii="Bahnschrift" w:hAnsi="Bahnschrift"/>
+        </w:rPr>
+      </w:pPr>
+    </w:p>
+    <w:p>
+      <w:pPr>
+        <w:pStyle w:val="Heading2"/>
+        <w:ind w:firstLine="720"/>
+        <w:rPr>
+          <w:rFonts w:ascii="Bahnschrift" w:hAnsi="Bahnschrift"/>
+        </w:rPr>
+      </w:pPr>
+      <w:r>
+        <w:rPr>
+          <w:rFonts w:ascii="Bahnschrift" w:hAnsi="Bahnschrift"/>
+        </w:rPr>
+        <w:t xml:space="preserve">Scenario </w:t>
+      </w:r>
+      <w:r>
+        <w:rPr>
+          <w:rFonts w:ascii="Bahnschrift" w:hAnsi="Bahnschrift"/>
+        </w:rPr>
+        <w:t>2</w:t>
+      </w:r>
+      <w:r>
+        <w:rPr>
+          <w:rFonts w:ascii="Bahnschrift" w:hAnsi="Bahnschrift"/>
+        </w:rPr>
+        <w:t xml:space="preserve">: </w:t>
+      </w:r>
+    </w:p>
+    <w:p>
+      <w:pPr>
+        <w:ind w:left="720" w:firstLine="720"/>
+        <w:rPr>
+          <w:rFonts w:ascii="Bahnschrift" w:hAnsi="Bahnschrift"/>
+        </w:rPr>
+      </w:pPr>
+      <w:r>
+        <w:rPr>
+          <w:rFonts w:ascii="Bahnschrift" w:hAnsi="Bahnschrift"/>
+        </w:rPr>
+        <w:t xml:space="preserve">Dave is stuck at home between semesters with nothing to do, so he decides to open up Cinemus. Not looking for anything in particular, he browses through the Popular Rooms tab on the homepage and sees multiple rooms with many people on them. </w:t>
+      </w:r>
+    </w:p>
+    <w:p>
+      <w:pPr>
+        <w:ind w:left="720" w:firstLine="720"/>
+        <w:rPr>
+          <w:rFonts w:ascii="Bahnschrift" w:hAnsi="Bahnschrift"/>
+        </w:rPr>
+      </w:pPr>
+      <w:r>
+        <w:rPr>
+          <w:rFonts w:ascii="Bahnschrift" w:hAnsi="Bahnschrift"/>
+        </w:rPr>
+        <w:t xml:space="preserve">Dave can see the tags and thumbnail of each room, but nothing he sees particularly appeals to him, so he switches to the Search tab and selects two tags to filter results: Comedy and Short Videos. Dave also filters the rooms found to only show those with closed queues. </w:t>
+      </w:r>
+    </w:p>
+    <w:p>
+      <w:pPr>
+        <w:ind w:left="720" w:firstLine="720"/>
+        <w:rPr>
+          <w:rFonts w:ascii="Bahnschrift" w:hAnsi="Bahnschrift"/>
+        </w:rPr>
+      </w:pPr>
+      <w:r>
+        <w:rPr>
+          <w:rFonts w:ascii="Bahnschrift" w:hAnsi="Bahnschrift"/>
+        </w:rPr>
+        <w:t xml:space="preserve">With a more specific selection of rooms, Dave finds and joins a public room that seems appealing and begins talking to the many viewers in the text chat. </w:t>
+      </w:r>
+      <w:r>
+        <w:rPr>
+          <w:rFonts w:ascii="Bahnschrift" w:hAnsi="Bahnschrift"/>
+        </w:rPr>
+        <w:t>One other viewer in particular gets along with Dave and shares his interests, so Dave sends a friend request on Cinemus and</w:t>
+      </w:r>
+      <w:r>
+        <w:rPr>
+          <w:rFonts w:ascii="Bahnschrift" w:hAnsi="Bahnschrift"/>
+        </w:rPr>
+        <w:t xml:space="preserve"> they</w:t>
+      </w:r>
+      <w:r>
+        <w:rPr>
+          <w:rFonts w:ascii="Bahnschrift" w:hAnsi="Bahnschrift"/>
+        </w:rPr>
+        <w:t xml:space="preserve"> exchange contact information in the room’s text chat.</w:t>
+      </w:r>
+    </w:p>
+    <w:p>
+      <w:pPr>
+        <w:ind w:left="720" w:firstLine="720"/>
+        <w:rPr>
+          <w:rFonts w:ascii="Bahnschrift" w:hAnsi="Bahnschrift"/>
+        </w:rPr>
+      </w:pPr>
+    </w:p>
+    <w:p>
+      <w:pPr>
+        <w:pStyle w:val="Heading1"/>
+        <w:rPr>
+          <w:rFonts w:ascii="Bahnschrift" w:hAnsi="Bahnschrift"/>
+        </w:rPr>
+      </w:pPr>
+      <w:r>
+        <w:rPr>
+          <w:rFonts w:ascii="Bahnschrift" w:hAnsi="Bahnschrift"/>
+        </w:rPr>
+        <w:t xml:space="preserve">Initial </w:t>
+      </w:r>
+      <w:r>
+        <w:rPr>
+          <w:rFonts w:ascii="Bahnschrift" w:hAnsi="Bahnschrift"/>
+        </w:rPr>
+        <w:t>List of High-Level Functional Requirements</w:t>
+      </w:r>
+    </w:p>
+    <w:p>
+      <w:pPr>
+        <w:rPr>
+          <w:rFonts w:ascii="Bahnschrift" w:hAnsi="Bahnschrift"/>
+        </w:rPr>
+      </w:pPr>
+    </w:p>
+    <w:p>
+      <w:pPr>
+        <w:pStyle w:val="ListParagraph"/>
+        <w:numPr>
+          <w:ilvl w:val="0"/>
+          <w:numId w:val="3"/>
+        </w:numPr>
+        <w:contextualSpacing w:val="0"/>
+        <w:rPr>
+          <w:rFonts w:ascii="Bahnschrift" w:hAnsi="Bahnschrift"/>
+        </w:rPr>
+      </w:pPr>
+      <w:r>
+        <w:rPr>
+          <w:rFonts w:ascii="Bahnschrift" w:hAnsi="Bahnschrift"/>
+        </w:rPr>
+        <w:t>Cinemus shall be able to host multiple separate rooms, each with one video player. Users shall be able to create their own rooms at any given time.</w:t>
+      </w:r>
+    </w:p>
+    <w:p>
+      <w:pPr>
+        <w:pStyle w:val="ListParagraph"/>
+        <w:numPr>
+          <w:ilvl w:val="1"/>
+          <w:numId w:val="3"/>
+        </w:numPr>
+        <w:contextualSpacing w:val="0"/>
+        <w:rPr>
+          <w:rFonts w:ascii="Bahnschrift" w:hAnsi="Bahnschrift"/>
+        </w:rPr>
+      </w:pPr>
+      <w:r>
+        <w:rPr>
+          <w:rFonts w:ascii="Bahnschrift" w:hAnsi="Bahnschrift"/>
+        </w:rPr>
+        <w:t xml:space="preserve">The video player in the room shall be synchronized to all present viewers. When any viewer </w:t>
+      </w:r>
+      <w:r>
+        <w:rPr>
+          <w:rFonts w:ascii="Bahnschrift" w:hAnsi="Bahnschrift"/>
+        </w:rPr>
+        <w:t xml:space="preserve">changes the video or segment of video being </w:t>
+      </w:r>
+      <w:r>
+        <w:rPr>
+          <w:rFonts w:ascii="Bahnschrift" w:hAnsi="Bahnschrift"/>
+        </w:rPr>
+        <w:lastRenderedPageBreak/>
+        <w:t xml:space="preserve">played (assuming they are allowed to do so, see requirement </w:t>
+      </w:r>
+      <w:r>
+        <w:rPr>
+          <w:rFonts w:ascii="Bahnschrift" w:hAnsi="Bahnschrift"/>
+        </w:rPr>
+        <w:t>2c</w:t>
+      </w:r>
+      <w:r>
+        <w:rPr>
+          <w:rFonts w:ascii="Bahnschrift" w:hAnsi="Bahnschrift"/>
+        </w:rPr>
+        <w:t>), that change shall be reflected for all viewers.</w:t>
+      </w:r>
+    </w:p>
+    <w:p>
+      <w:pPr>
+        <w:pStyle w:val="ListParagraph"/>
+        <w:numPr>
+          <w:ilvl w:val="0"/>
+          <w:numId w:val="3"/>
+        </w:numPr>
+        <w:contextualSpacing w:val="0"/>
+        <w:rPr>
+          <w:rFonts w:ascii="Bahnschrift" w:hAnsi="Bahnschrift"/>
+        </w:rPr>
+      </w:pPr>
+      <w:r>
+        <w:rPr>
+          <w:rFonts w:ascii="Bahnschrift" w:hAnsi="Bahnschrift"/>
+        </w:rPr>
+        <w:t>When creating a room, users shall be able to modify the settings of the room to allow for various changes and customizations.</w:t>
+      </w:r>
+    </w:p>
+    <w:p>
+      <w:pPr>
+        <w:pStyle w:val="ListParagraph"/>
+        <w:numPr>
+          <w:ilvl w:val="1"/>
+          <w:numId w:val="3"/>
+        </w:numPr>
+        <w:contextualSpacing w:val="0"/>
+        <w:rPr>
+          <w:rFonts w:ascii="Bahnschrift" w:hAnsi="Bahnschrift"/>
+        </w:rPr>
+      </w:pPr>
+      <w:r>
+        <w:rPr>
+          <w:rFonts w:ascii="Bahnschrift" w:hAnsi="Bahnschrift"/>
+        </w:rPr>
+        <w:t xml:space="preserve">Users shall be able to mark rooms as either “public” or “private.” Public rooms shall be visible to all users, while private rooms shall only be visible to </w:t>
+      </w:r>
+      <w:r>
+        <w:rPr>
+          <w:rFonts w:ascii="Bahnschrift" w:hAnsi="Bahnschrift"/>
+        </w:rPr>
+        <w:t>users on the host’s friend list</w:t>
+      </w:r>
+      <w:r>
+        <w:rPr>
+          <w:rFonts w:ascii="Bahnschrift" w:hAnsi="Bahnschrift"/>
+        </w:rPr>
+        <w:t>.</w:t>
+      </w:r>
+    </w:p>
+    <w:p>
+      <w:pPr>
+        <w:pStyle w:val="ListParagraph"/>
+        <w:numPr>
+          <w:ilvl w:val="1"/>
+          <w:numId w:val="3"/>
+        </w:numPr>
+        <w:contextualSpacing w:val="0"/>
+        <w:rPr>
+          <w:rFonts w:ascii="Bahnschrift" w:hAnsi="Bahnschrift"/>
+        </w:rPr>
+      </w:pPr>
+      <w:r>
+        <w:rPr>
+          <w:rFonts w:ascii="Bahnschrift" w:hAnsi="Bahnschrift"/>
+        </w:rPr>
+        <w:t>Users shall be able to modify how the role of the director is handled. Options should include:</w:t>
+      </w:r>
+    </w:p>
+    <w:p>
+      <w:pPr>
+        <w:pStyle w:val="ListParagraph"/>
+        <w:numPr>
+          <w:ilvl w:val="2"/>
+          <w:numId w:val="3"/>
+        </w:numPr>
+        <w:contextualSpacing w:val="0"/>
+        <w:rPr>
+          <w:rFonts w:ascii="Bahnschrift" w:hAnsi="Bahnschrift"/>
+        </w:rPr>
+      </w:pPr>
+      <w:r>
+        <w:rPr>
+          <w:rFonts w:ascii="Bahnschrift" w:hAnsi="Bahnschrift"/>
+        </w:rPr>
+        <w:t>“Host only”: only the host has the role of director</w:t>
+      </w:r>
+      <w:r>
+        <w:rPr>
+          <w:rFonts w:ascii="Bahnschrift" w:hAnsi="Bahnschrift"/>
+        </w:rPr>
+        <w:t>.</w:t>
+      </w:r>
+    </w:p>
+    <w:p>
+      <w:pPr>
+        <w:pStyle w:val="ListParagraph"/>
+        <w:numPr>
+          <w:ilvl w:val="2"/>
+          <w:numId w:val="3"/>
+        </w:numPr>
+        <w:contextualSpacing w:val="0"/>
+        <w:rPr>
+          <w:rFonts w:ascii="Bahnschrift" w:hAnsi="Bahnschrift"/>
+        </w:rPr>
+      </w:pPr>
+      <w:r>
+        <w:rPr>
+          <w:rFonts w:ascii="Bahnschrift" w:hAnsi="Bahnschrift"/>
+        </w:rPr>
+        <w:t>“Assigned”: the host can give and revoke the role of director to any user in the room.</w:t>
+      </w:r>
+    </w:p>
+    <w:p>
+      <w:pPr>
+        <w:pStyle w:val="ListParagraph"/>
+        <w:numPr>
+          <w:ilvl w:val="2"/>
+          <w:numId w:val="3"/>
+        </w:numPr>
+        <w:contextualSpacing w:val="0"/>
+        <w:rPr>
+          <w:rFonts w:ascii="Bahnschrift" w:hAnsi="Bahnschrift"/>
+        </w:rPr>
+      </w:pPr>
+      <w:r>
+        <w:rPr>
+          <w:rFonts w:ascii="Bahnschrift" w:hAnsi="Bahnschrift"/>
+        </w:rPr>
+        <w:t>“Random”: the role of director shall pass between viewers (selected randomly) at set time intervals.</w:t>
+      </w:r>
+    </w:p>
+    <w:p>
+      <w:pPr>
+        <w:pStyle w:val="ListParagraph"/>
+        <w:numPr>
+          <w:ilvl w:val="1"/>
+          <w:numId w:val="3"/>
+        </w:numPr>
+        <w:contextualSpacing w:val="0"/>
+        <w:rPr>
+          <w:rFonts w:ascii="Bahnschrift" w:hAnsi="Bahnschrift"/>
+        </w:rPr>
+      </w:pPr>
+      <w:r>
+        <w:rPr>
+          <w:rFonts w:ascii="Bahnschrift" w:hAnsi="Bahnschrift"/>
+        </w:rPr>
+        <w:t>Users shall be able to modify what permissions the viewers and directors each have. Any permissions granted to viewers shall also be applied to directors. Permissions should include:</w:t>
+      </w:r>
+    </w:p>
+    <w:p>
+      <w:pPr>
+        <w:pStyle w:val="ListParagraph"/>
+        <w:numPr>
+          <w:ilvl w:val="2"/>
+          <w:numId w:val="3"/>
+        </w:numPr>
+        <w:contextualSpacing w:val="0"/>
+        <w:rPr>
+          <w:rFonts w:ascii="Bahnschrift" w:hAnsi="Bahnschrift"/>
+        </w:rPr>
+      </w:pPr>
+      <w:r>
+        <w:rPr>
+          <w:rFonts w:ascii="Bahnschrift" w:hAnsi="Bahnschrift"/>
+        </w:rPr>
+        <w:t>Adding and/or removing videos in the queue</w:t>
+      </w:r>
+    </w:p>
+    <w:p>
+      <w:pPr>
+        <w:pStyle w:val="ListParagraph"/>
+        <w:numPr>
+          <w:ilvl w:val="2"/>
+          <w:numId w:val="3"/>
+        </w:numPr>
+        <w:contextualSpacing w:val="0"/>
+        <w:rPr>
+          <w:rFonts w:ascii="Bahnschrift" w:hAnsi="Bahnschrift"/>
+        </w:rPr>
+      </w:pPr>
+      <w:r>
+        <w:rPr>
+          <w:rFonts w:ascii="Bahnschrift" w:hAnsi="Bahnschrift"/>
+        </w:rPr>
+        <w:t>Changing the segment of the video currently being played</w:t>
+      </w:r>
+    </w:p>
+    <w:p>
+      <w:pPr>
+        <w:pStyle w:val="ListParagraph"/>
+        <w:numPr>
+          <w:ilvl w:val="2"/>
+          <w:numId w:val="3"/>
+        </w:numPr>
+        <w:contextualSpacing w:val="0"/>
+        <w:rPr>
+          <w:rFonts w:ascii="Bahnschrift" w:hAnsi="Bahnschrift"/>
+        </w:rPr>
+      </w:pPr>
+      <w:r>
+        <w:rPr>
+          <w:rFonts w:ascii="Bahnschrift" w:hAnsi="Bahnschrift"/>
+        </w:rPr>
+        <w:t xml:space="preserve">Changing the </w:t>
+      </w:r>
+      <w:r>
+        <w:rPr>
+          <w:rFonts w:ascii="Bahnschrift" w:hAnsi="Bahnschrift"/>
+        </w:rPr>
+        <w:t>master volume</w:t>
+      </w:r>
+    </w:p>
+    <w:p>
+      <w:pPr>
+        <w:pStyle w:val="ListParagraph"/>
+        <w:numPr>
+          <w:ilvl w:val="2"/>
+          <w:numId w:val="3"/>
+        </w:numPr>
+        <w:contextualSpacing w:val="0"/>
+        <w:rPr>
+          <w:rFonts w:ascii="Bahnschrift" w:hAnsi="Bahnschrift"/>
+        </w:rPr>
+      </w:pPr>
+      <w:r>
+        <w:rPr>
+          <w:rFonts w:ascii="Bahnschrift" w:hAnsi="Bahnschrift"/>
+        </w:rPr>
+        <w:t>Using the text chat and/or</w:t>
+      </w:r>
+      <w:r>
+        <w:rPr>
+          <w:rFonts w:ascii="Bahnschrift" w:hAnsi="Bahnschrift"/>
+        </w:rPr>
+        <w:t xml:space="preserve"> voice chat</w:t>
+      </w:r>
+    </w:p>
+    <w:p>
+      <w:pPr>
+        <w:pStyle w:val="ListParagraph"/>
+        <w:numPr>
+          <w:ilvl w:val="1"/>
+          <w:numId w:val="3"/>
+        </w:numPr>
+        <w:contextualSpacing w:val="0"/>
+        <w:rPr>
+          <w:rFonts w:ascii="Bahnschrift" w:hAnsi="Bahnschrift"/>
+        </w:rPr>
+      </w:pPr>
+      <w:r>
+        <w:rPr>
+          <w:rFonts w:ascii="Bahnschrift" w:hAnsi="Bahnschrift"/>
+        </w:rPr>
+        <w:t>Users shall be able to enable and disable the text chat and voice chat.</w:t>
+      </w:r>
+    </w:p>
+    <w:p>
+      <w:pPr>
+        <w:pStyle w:val="ListParagraph"/>
+        <w:numPr>
+          <w:ilvl w:val="1"/>
+          <w:numId w:val="3"/>
+        </w:numPr>
+        <w:contextualSpacing w:val="0"/>
+        <w:rPr>
+          <w:rFonts w:ascii="Bahnschrift" w:hAnsi="Bahnschrift"/>
+        </w:rPr>
+      </w:pPr>
+      <w:r>
+        <w:rPr>
+          <w:rFonts w:ascii="Bahnschrift" w:hAnsi="Bahnschrift"/>
+        </w:rPr>
+        <w:t xml:space="preserve">Users shall be able to choose up to five premade tags to attach to the room (see requirement </w:t>
+      </w:r>
+      <w:r>
+        <w:rPr>
+          <w:rFonts w:ascii="Bahnschrift" w:hAnsi="Bahnschrift"/>
+        </w:rPr>
+        <w:t>3c</w:t>
+      </w:r>
+      <w:r>
+        <w:rPr>
+          <w:rFonts w:ascii="Bahnschrift" w:hAnsi="Bahnschrift"/>
+        </w:rPr>
+        <w:t>).</w:t>
+      </w:r>
+    </w:p>
+    <w:p>
+      <w:pPr>
+        <w:pStyle w:val="ListParagraph"/>
+        <w:numPr>
+          <w:ilvl w:val="0"/>
+          <w:numId w:val="3"/>
+        </w:numPr>
+        <w:contextualSpacing w:val="0"/>
+        <w:rPr>
+          <w:rFonts w:ascii="Bahnschrift" w:hAnsi="Bahnschrift"/>
+        </w:rPr>
+      </w:pPr>
+      <w:r>
+        <w:rPr>
+          <w:rFonts w:ascii="Bahnschrift" w:hAnsi="Bahnschrift"/>
+        </w:rPr>
+        <w:t>The homepage shall have several “tabs” that allow the user to find rooms in various ways. These tabs should include:</w:t>
+      </w:r>
+    </w:p>
+    <w:p>
+      <w:pPr>
+        <w:pStyle w:val="ListParagraph"/>
+        <w:numPr>
+          <w:ilvl w:val="1"/>
+          <w:numId w:val="3"/>
+        </w:numPr>
+        <w:contextualSpacing w:val="0"/>
+        <w:rPr>
+          <w:rFonts w:ascii="Bahnschrift" w:hAnsi="Bahnschrift"/>
+        </w:rPr>
+      </w:pPr>
+      <w:r>
+        <w:rPr>
+          <w:rFonts w:ascii="Bahnschrift" w:hAnsi="Bahnschrift"/>
+        </w:rPr>
+        <w:t xml:space="preserve">A “popular” tab that displays all public rooms, sorted by descending </w:t>
+      </w:r>
+      <w:proofErr w:type="gramStart"/>
+      <w:r>
+        <w:rPr>
+          <w:rFonts w:ascii="Bahnschrift" w:hAnsi="Bahnschrift"/>
+        </w:rPr>
+        <w:t>amount</w:t>
+      </w:r>
+      <w:proofErr w:type="gramEnd"/>
+      <w:r>
+        <w:rPr>
+          <w:rFonts w:ascii="Bahnschrift" w:hAnsi="Bahnschrift"/>
+        </w:rPr>
+        <w:t xml:space="preserve"> of viewers present.</w:t>
+      </w:r>
+    </w:p>
+    <w:p>
+      <w:pPr>
+        <w:pStyle w:val="ListParagraph"/>
+        <w:numPr>
+          <w:ilvl w:val="1"/>
+          <w:numId w:val="3"/>
+        </w:numPr>
+        <w:contextualSpacing w:val="0"/>
+        <w:rPr>
+          <w:rFonts w:ascii="Bahnschrift" w:hAnsi="Bahnschrift"/>
+        </w:rPr>
+      </w:pPr>
+      <w:r>
+        <w:rPr>
+          <w:rFonts w:ascii="Bahnschrift" w:hAnsi="Bahnschrift"/>
+        </w:rPr>
+        <w:t>A “friends” tab that displays all rooms created by people in the user’s friend list. This shall show both public and private rooms.</w:t>
+      </w:r>
+    </w:p>
+    <w:p>
+      <w:pPr>
+        <w:pStyle w:val="ListParagraph"/>
+        <w:numPr>
+          <w:ilvl w:val="1"/>
+          <w:numId w:val="3"/>
+        </w:numPr>
+        <w:contextualSpacing w:val="0"/>
+        <w:rPr>
+          <w:rFonts w:ascii="Bahnschrift" w:hAnsi="Bahnschrift"/>
+        </w:rPr>
+      </w:pPr>
+      <w:r>
+        <w:rPr>
+          <w:rFonts w:ascii="Bahnschrift" w:hAnsi="Bahnschrift"/>
+        </w:rPr>
+        <w:t>A “search” tab that allows the user to enter text</w:t>
+      </w:r>
+      <w:r>
+        <w:rPr>
+          <w:rFonts w:ascii="Bahnschrift" w:hAnsi="Bahnschrift"/>
+        </w:rPr>
+        <w:t xml:space="preserve">. </w:t>
+      </w:r>
+      <w:r>
+        <w:rPr>
+          <w:rFonts w:ascii="Bahnschrift" w:hAnsi="Bahnschrift"/>
+        </w:rPr>
+        <w:t>The search tab shall display all public rooms whose title matches the search term(s) used.</w:t>
+      </w:r>
+      <w:r>
+        <w:rPr>
+          <w:rFonts w:ascii="Bahnschrift" w:hAnsi="Bahnschrift"/>
+        </w:rPr>
+        <w:t xml:space="preserve"> </w:t>
+      </w:r>
+      <w:r>
+        <w:rPr>
+          <w:rFonts w:ascii="Bahnschrift" w:hAnsi="Bahnschrift"/>
+        </w:rPr>
+        <w:t xml:space="preserve">The user shall be able to select up to five tags to filter their search by, </w:t>
+      </w:r>
+      <w:r>
+        <w:rPr>
+          <w:rFonts w:ascii="Bahnschrift" w:hAnsi="Bahnschrift"/>
+        </w:rPr>
+        <w:t>with two options for this function:</w:t>
+      </w:r>
+    </w:p>
+    <w:p>
+      <w:pPr>
+        <w:pStyle w:val="ListParagraph"/>
+        <w:numPr>
+          <w:ilvl w:val="2"/>
+          <w:numId w:val="3"/>
+        </w:numPr>
+        <w:contextualSpacing w:val="0"/>
+        <w:rPr>
+          <w:rFonts w:ascii="Bahnschrift" w:hAnsi="Bahnschrift"/>
+        </w:rPr>
+      </w:pPr>
+      <w:r>
+        <w:rPr>
+          <w:rFonts w:ascii="Bahnschrift" w:hAnsi="Bahnschrift"/>
+        </w:rPr>
+        <w:t>Only show rooms that match all selected tags</w:t>
+      </w:r>
+    </w:p>
+    <w:p>
+      <w:pPr>
+        <w:pStyle w:val="ListParagraph"/>
+        <w:numPr>
+          <w:ilvl w:val="2"/>
+          <w:numId w:val="3"/>
+        </w:numPr>
+        <w:contextualSpacing w:val="0"/>
+        <w:rPr>
+          <w:rFonts w:ascii="Bahnschrift" w:hAnsi="Bahnschrift"/>
+        </w:rPr>
+      </w:pPr>
+      <w:r>
+        <w:rPr>
+          <w:rFonts w:ascii="Bahnschrift" w:hAnsi="Bahnschrift"/>
+        </w:rPr>
+        <w:t>Only show rooms that match at least one selected tag</w:t>
+      </w:r>
+    </w:p>
+    <w:p>
+      <w:pPr>
+        <w:pStyle w:val="ListParagraph"/>
+        <w:ind w:left="1440"/>
+        <w:contextualSpacing w:val="0"/>
+        <w:rPr>
+          <w:rFonts w:ascii="Bahnschrift" w:hAnsi="Bahnschrift"/>
+        </w:rPr>
+      </w:pPr>
+      <w:r>
+        <w:rPr>
+          <w:rFonts w:ascii="Bahnschrift" w:hAnsi="Bahnschrift"/>
+        </w:rPr>
+        <w:t xml:space="preserve">While browsing through rooms in any of these areas, the user </w:t>
+      </w:r>
+      <w:r>
+        <w:rPr>
+          <w:rFonts w:ascii="Bahnschrift" w:hAnsi="Bahnschrift"/>
+        </w:rPr>
+        <w:t>shall be able to see the thumbnail of each room.</w:t>
+      </w:r>
+    </w:p>
+    <w:p>
+      <w:pPr>
+        <w:pStyle w:val="ListParagraph"/>
+        <w:numPr>
+          <w:ilvl w:val="0"/>
+          <w:numId w:val="3"/>
+        </w:numPr>
+        <w:contextualSpacing w:val="0"/>
+        <w:rPr>
+          <w:rFonts w:ascii="Bahnschrift" w:hAnsi="Bahnschrift"/>
+        </w:rPr>
+      </w:pPr>
+      <w:r>
+        <w:rPr>
+          <w:rFonts w:ascii="Bahnschrift" w:hAnsi="Bahnschrift"/>
+        </w:rPr>
+        <w:lastRenderedPageBreak/>
+        <w:t>Each user who signs up shall</w:t>
+      </w:r>
+      <w:r>
+        <w:rPr>
+          <w:rFonts w:ascii="Bahnschrift" w:hAnsi="Bahnschrift"/>
+        </w:rPr>
+        <w:t xml:space="preserve"> have an account with various items attached to it:</w:t>
+      </w:r>
+    </w:p>
+    <w:p>
+      <w:pPr>
+        <w:pStyle w:val="ListParagraph"/>
+        <w:numPr>
+          <w:ilvl w:val="1"/>
+          <w:numId w:val="3"/>
+        </w:numPr>
+        <w:contextualSpacing w:val="0"/>
+        <w:rPr>
+          <w:rFonts w:ascii="Bahnschrift" w:hAnsi="Bahnschrift"/>
+        </w:rPr>
+      </w:pPr>
+      <w:r>
+        <w:rPr>
+          <w:rFonts w:ascii="Bahnschrift" w:hAnsi="Bahnschrift"/>
+        </w:rPr>
+        <w:t>A unique username that will appear next to messages they send in text chats and next to rooms that they host</w:t>
+      </w:r>
+    </w:p>
+    <w:p>
+      <w:pPr>
+        <w:pStyle w:val="ListParagraph"/>
+        <w:numPr>
+          <w:ilvl w:val="1"/>
+          <w:numId w:val="3"/>
+        </w:numPr>
+        <w:contextualSpacing w:val="0"/>
+        <w:rPr>
+          <w:rFonts w:ascii="Bahnschrift" w:hAnsi="Bahnschrift"/>
+        </w:rPr>
+      </w:pPr>
+      <w:r>
+        <w:rPr>
+          <w:rFonts w:ascii="Bahnschrift" w:hAnsi="Bahnschrift"/>
+        </w:rPr>
+        <w:t>A password of at least 8 characters that contains at least 1 non-alphabetical character, not visible to any user</w:t>
+      </w:r>
+    </w:p>
+    <w:p>
+      <w:pPr>
+        <w:pStyle w:val="ListParagraph"/>
+        <w:numPr>
+          <w:ilvl w:val="1"/>
+          <w:numId w:val="3"/>
+        </w:numPr>
+        <w:contextualSpacing w:val="0"/>
+        <w:rPr>
+          <w:rFonts w:ascii="Bahnschrift" w:hAnsi="Bahnschrift"/>
+        </w:rPr>
+      </w:pPr>
+      <w:r>
+        <w:rPr>
+          <w:rFonts w:ascii="Bahnschrift" w:hAnsi="Bahnschrift"/>
+        </w:rPr>
+        <w:t>An email account, not visible to any user</w:t>
+      </w:r>
+    </w:p>
+    <w:p>
+      <w:pPr>
+        <w:pStyle w:val="ListParagraph"/>
+        <w:numPr>
+          <w:ilvl w:val="1"/>
+          <w:numId w:val="3"/>
+        </w:numPr>
+        <w:contextualSpacing w:val="0"/>
+        <w:rPr>
+          <w:rFonts w:ascii="Bahnschrift" w:hAnsi="Bahnschrift"/>
+        </w:rPr>
+      </w:pPr>
+      <w:r>
+        <w:rPr>
+          <w:rFonts w:ascii="Bahnschrift" w:hAnsi="Bahnschrift"/>
+        </w:rPr>
+        <w:t>A friend list, not visible to any users besides the account holder</w:t>
+      </w:r>
+      <w:r>
+        <w:rPr>
+          <w:rFonts w:ascii="Bahnschrift" w:hAnsi="Bahnschrift"/>
+        </w:rPr>
+        <w:t>.</w:t>
+      </w:r>
+    </w:p>
+    <w:p>
+      <w:pPr>
+        <w:pStyle w:val="ListParagraph"/>
+        <w:numPr>
+          <w:ilvl w:val="0"/>
+          <w:numId w:val="3"/>
+        </w:numPr>
+        <w:contextualSpacing w:val="0"/>
+        <w:rPr>
+          <w:rFonts w:ascii="Bahnschrift" w:hAnsi="Bahnschrift"/>
+        </w:rPr>
+      </w:pPr>
+      <w:r>
+        <w:rPr>
+          <w:rFonts w:ascii="Bahnschrift" w:hAnsi="Bahnschrift"/>
+        </w:rPr>
+        <w:t xml:space="preserve">Users shall be able to send friend requests to other users. These requests should be initiated </w:t>
+      </w:r>
+      <w:r>
+        <w:rPr>
+          <w:rFonts w:ascii="Bahnschrift" w:hAnsi="Bahnschrift"/>
+        </w:rPr>
+        <w:t>from within the site, such as</w:t>
+      </w:r>
+      <w:r>
+        <w:rPr>
+          <w:rFonts w:ascii="Bahnschrift" w:hAnsi="Bahnschrift"/>
+        </w:rPr>
+        <w:t xml:space="preserve"> by searching for the</w:t>
+      </w:r>
+      <w:r>
+        <w:rPr>
+          <w:rFonts w:ascii="Bahnschrift" w:hAnsi="Bahnschrift"/>
+        </w:rPr>
+        <w:t xml:space="preserve"> recipient’s</w:t>
+      </w:r>
+      <w:r>
+        <w:rPr>
+          <w:rFonts w:ascii="Bahnschrift" w:hAnsi="Bahnschrift"/>
+        </w:rPr>
+        <w:t xml:space="preserve"> </w:t>
+      </w:r>
+      <w:r>
+        <w:rPr>
+          <w:rFonts w:ascii="Bahnschrift" w:hAnsi="Bahnschrift"/>
+        </w:rPr>
+        <w:t>user</w:t>
+      </w:r>
+      <w:r>
+        <w:rPr>
+          <w:rFonts w:ascii="Bahnschrift" w:hAnsi="Bahnschrift"/>
+        </w:rPr>
+        <w:t xml:space="preserve">name in the user search (see requirement </w:t>
+      </w:r>
+      <w:r>
+        <w:rPr>
+          <w:rFonts w:ascii="Bahnschrift" w:hAnsi="Bahnschrift"/>
+        </w:rPr>
+        <w:t>7</w:t>
+      </w:r>
+      <w:r>
+        <w:rPr>
+          <w:rFonts w:ascii="Bahnschrift" w:hAnsi="Bahnschrift"/>
+        </w:rPr>
+        <w:t>).</w:t>
+      </w:r>
+    </w:p>
+    <w:p>
+      <w:pPr>
+        <w:pStyle w:val="ListParagraph"/>
+        <w:numPr>
+          <w:ilvl w:val="0"/>
+          <w:numId w:val="3"/>
+        </w:numPr>
+        <w:contextualSpacing w:val="0"/>
+        <w:rPr>
+          <w:rFonts w:ascii="Bahnschrift" w:hAnsi="Bahnschrift"/>
+        </w:rPr>
+      </w:pPr>
+      <w:r>
+        <w:rPr>
+          <w:rFonts w:ascii="Bahnschrift" w:hAnsi="Bahnschrift"/>
+        </w:rPr>
+        <w:t xml:space="preserve">Users shall be sent alerts through the site when they have received a friend request from another user, as well as when a user on their friend list creates a new room. These alerts shall </w:t>
+      </w:r>
+      <w:r>
+        <w:rPr>
+          <w:rFonts w:ascii="Bahnschrift" w:hAnsi="Bahnschrift"/>
+          <w:b/>
+          <w:bCs/>
+        </w:rPr>
+        <w:t>not</w:t>
+      </w:r>
+      <w:r>
+        <w:rPr>
+          <w:rFonts w:ascii="Bahnschrift" w:hAnsi="Bahnschrift"/>
+        </w:rPr>
+        <w:t xml:space="preserve"> be sent to the user’s email.</w:t>
+      </w:r>
+    </w:p>
+    <w:p>
+      <w:pPr>
+        <w:pStyle w:val="ListParagraph"/>
+        <w:numPr>
+          <w:ilvl w:val="0"/>
+          <w:numId w:val="3"/>
+        </w:numPr>
+        <w:contextualSpacing w:val="0"/>
+        <w:rPr>
+          <w:rFonts w:ascii="Bahnschrift" w:hAnsi="Bahnschrift"/>
+        </w:rPr>
+      </w:pPr>
+      <w:r>
+        <w:rPr>
+          <w:rFonts w:ascii="Bahnschrift" w:hAnsi="Bahnschrift"/>
+        </w:rPr>
+        <w:t>The site shall have a “user search” bar that allows users to search for the username of any other user, and from there send a friend request to that user (see requirement 5).</w:t>
+      </w:r>
+    </w:p>
+    <w:p>
+      <w:pPr>
+        <w:pStyle w:val="Heading1"/>
+        <w:rPr>
+          <w:rFonts w:ascii="Bahnschrift" w:hAnsi="Bahnschrift"/>
+        </w:rPr>
+      </w:pPr>
+      <w:r>
+        <w:rPr>
+          <w:rFonts w:ascii="Bahnschrift" w:hAnsi="Bahnschrift"/>
+        </w:rPr>
+        <w:t>List of Non-Functional Requirements</w:t>
       </w:r>
     </w:p>
     <w:p>
@@ -1006,7 +2377,7 @@
         <w:rPr>
           <w:rFonts w:ascii="Bahnschrift" w:hAnsi="Bahnschrift"/>
         </w:rPr>
-        <w:t>List of High-Level Functional Requirements</w:t>
+        <w:t>High-Level System Architecture</w:t>
       </w:r>
     </w:p>
     <w:p>
@@ -1048,7 +2419,7 @@
         <w:rPr>
           <w:rFonts w:ascii="Bahnschrift" w:hAnsi="Bahnschrift"/>
         </w:rPr>
-        <w:t>List of Non-Functional Requirements</w:t>
+        <w:t>Team</w:t>
       </w:r>
     </w:p>
     <w:p>
@@ -1069,39 +2440,18 @@
           <w:rFonts w:ascii="Bahnschrift" w:hAnsi="Bahnschrift"/>
         </w:rPr>
         <w:tab/>
-        <w:t>Filler text</w:t>
-      </w:r>
-    </w:p>
-    <w:p>
-      <w:pPr>
-        <w:rPr>
-          <w:rFonts w:ascii="Bahnschrift" w:hAnsi="Bahnschrift"/>
-        </w:rPr>
-      </w:pPr>
-    </w:p>
-    <w:p>
-      <w:pPr>
-        <w:pStyle w:val="Heading1"/>
-        <w:rPr>
-          <w:rFonts w:ascii="Bahnschrift" w:hAnsi="Bahnschrift"/>
-        </w:rPr>
-      </w:pPr>
-      <w:r>
-        <w:rPr>
-          <w:rFonts w:ascii="Bahnschrift" w:hAnsi="Bahnschrift"/>
-        </w:rPr>
-        <w:t>High-Level System Architecture</w:t>
-      </w:r>
-    </w:p>
-    <w:p>
-      <w:pPr>
-        <w:rPr>
-          <w:rFonts w:ascii="Bahnschrift" w:hAnsi="Bahnschrift"/>
-        </w:rPr>
-      </w:pPr>
-    </w:p>
-    <w:p>
-      <w:pPr>
+        <w:t xml:space="preserve">Group Name: </w:t>
+      </w:r>
+      <w:r>
+        <w:rPr>
+          <w:rFonts w:ascii="Bahnschrift" w:hAnsi="Bahnschrift"/>
+        </w:rPr>
+        <w:t>TBD</w:t>
+      </w:r>
+    </w:p>
+    <w:p>
+      <w:pPr>
+        <w:spacing w:after="0" w:line="240" w:lineRule="auto"/>
         <w:rPr>
           <w:rFonts w:ascii="Bahnschrift" w:hAnsi="Bahnschrift"/>
         </w:rPr>
@@ -1111,57 +2461,654 @@
           <w:rFonts w:ascii="Bahnschrift" w:hAnsi="Bahnschrift"/>
         </w:rPr>
         <w:tab/>
-        <w:t>Filler text</w:t>
-      </w:r>
-    </w:p>
-    <w:p>
-      <w:pPr>
-        <w:rPr>
-          <w:rFonts w:ascii="Bahnschrift" w:hAnsi="Bahnschrift"/>
-        </w:rPr>
-      </w:pPr>
-    </w:p>
-    <w:p>
-      <w:pPr>
-        <w:pStyle w:val="Heading1"/>
-        <w:rPr>
-          <w:rFonts w:ascii="Bahnschrift" w:hAnsi="Bahnschrift"/>
-        </w:rPr>
-      </w:pPr>
-      <w:r>
-        <w:rPr>
-          <w:rFonts w:ascii="Bahnschrift" w:hAnsi="Bahnschrift"/>
-        </w:rPr>
-        <w:t>Team</w:t>
-      </w:r>
-    </w:p>
-    <w:p>
-      <w:pPr>
-        <w:rPr>
-          <w:rFonts w:ascii="Bahnschrift" w:hAnsi="Bahnschrift"/>
-        </w:rPr>
-      </w:pPr>
-    </w:p>
-    <w:p>
-      <w:pPr>
-        <w:rPr>
-          <w:rFonts w:ascii="Bahnschrift" w:hAnsi="Bahnschrift"/>
-        </w:rPr>
-      </w:pPr>
-      <w:r>
-        <w:rPr>
-          <w:rFonts w:ascii="Bahnschrift" w:hAnsi="Bahnschrift"/>
-        </w:rPr>
-        <w:tab/>
-        <w:t>Filler text</w:t>
-      </w:r>
-    </w:p>
-    <w:p>
-      <w:pPr>
-        <w:rPr>
-          <w:rFonts w:ascii="Bahnschrift" w:hAnsi="Bahnschrift"/>
-        </w:rPr>
-      </w:pPr>
+      </w:r>
+      <w:r>
+        <w:rPr>
+          <w:rFonts w:ascii="Bahnschrift" w:hAnsi="Bahnschrift"/>
+        </w:rPr>
+        <w:t>Group Members (ordered alphabetically by last name):</w:t>
+      </w:r>
+    </w:p>
+    <w:p>
+      <w:pPr>
+        <w:spacing w:after="0" w:line="240" w:lineRule="auto"/>
+        <w:rPr>
+          <w:rFonts w:ascii="Bahnschrift" w:hAnsi="Bahnschrift"/>
+        </w:rPr>
+      </w:pPr>
+    </w:p>
+    <w:p>
+      <w:pPr>
+        <w:pStyle w:val="ListParagraph"/>
+        <w:numPr>
+          <w:ilvl w:val="0"/>
+          <w:numId w:val="1"/>
+        </w:numPr>
+        <w:spacing w:after="0" w:line="240" w:lineRule="auto"/>
+        <w:ind w:left="1080"/>
+        <w:rPr>
+          <w:rFonts w:ascii="Bahnschrift" w:hAnsi="Bahnschrift"/>
+        </w:rPr>
+      </w:pPr>
+      <w:r>
+        <w:rPr>
+          <w:rFonts w:ascii="Bahnschrift" w:hAnsi="Bahnschrift"/>
+        </w:rPr>
+        <w:t xml:space="preserve">Clifford Ariel </w:t>
+      </w:r>
+    </w:p>
+    <w:p>
+      <w:pPr>
+        <w:pStyle w:val="ListParagraph"/>
+        <w:numPr>
+          <w:ilvl w:val="1"/>
+          <w:numId w:val="1"/>
+        </w:numPr>
+        <w:spacing w:after="0" w:line="240" w:lineRule="auto"/>
+        <w:ind w:left="1800"/>
+        <w:rPr>
+          <w:rFonts w:ascii="Bahnschrift" w:hAnsi="Bahnschrift"/>
+        </w:rPr>
+      </w:pPr>
+      <w:r>
+        <w:rPr>
+          <w:rFonts w:ascii="Bahnschrift" w:hAnsi="Bahnschrift"/>
+        </w:rPr>
+        <w:t>Role</w:t>
+      </w:r>
+      <w:r>
+        <w:rPr>
+          <w:rFonts w:ascii="Bahnschrift" w:hAnsi="Bahnschrift"/>
+        </w:rPr>
+        <w:t>:</w:t>
+      </w:r>
+      <w:r>
+        <w:rPr>
+          <w:rFonts w:ascii="Bahnschrift" w:hAnsi="Bahnschrift"/>
+        </w:rPr>
+        <w:t xml:space="preserve"> TBD</w:t>
+      </w:r>
+    </w:p>
+    <w:p>
+      <w:pPr>
+        <w:pStyle w:val="ListParagraph"/>
+        <w:numPr>
+          <w:ilvl w:val="1"/>
+          <w:numId w:val="1"/>
+        </w:numPr>
+        <w:spacing w:after="0" w:line="240" w:lineRule="auto"/>
+        <w:ind w:left="1800"/>
+        <w:rPr>
+          <w:rFonts w:ascii="Bahnschrift" w:hAnsi="Bahnschrift"/>
+        </w:rPr>
+      </w:pPr>
+      <w:r>
+        <w:rPr>
+          <w:rFonts w:ascii="Bahnschrift" w:hAnsi="Bahnschrift"/>
+        </w:rPr>
+        <w:t>Helped brainstorm initial ideas</w:t>
+      </w:r>
+    </w:p>
+    <w:p>
+      <w:pPr>
+        <w:pStyle w:val="ListParagraph"/>
+        <w:numPr>
+          <w:ilvl w:val="1"/>
+          <w:numId w:val="1"/>
+        </w:numPr>
+        <w:spacing w:after="0" w:line="240" w:lineRule="auto"/>
+        <w:ind w:left="1800"/>
+        <w:rPr>
+          <w:rFonts w:ascii="Bahnschrift" w:hAnsi="Bahnschrift"/>
+        </w:rPr>
+      </w:pPr>
+      <w:r>
+        <w:rPr>
+          <w:rFonts w:ascii="Bahnschrift" w:hAnsi="Bahnschrift"/>
+        </w:rPr>
+        <w:t>Pitched idea for online lecturing platform for schools</w:t>
+      </w:r>
+    </w:p>
+    <w:p>
+      <w:pPr>
+        <w:pStyle w:val="ListParagraph"/>
+        <w:spacing w:after="0" w:line="240" w:lineRule="auto"/>
+        <w:ind w:left="1080"/>
+        <w:rPr>
+          <w:rFonts w:ascii="Bahnschrift" w:hAnsi="Bahnschrift"/>
+        </w:rPr>
+      </w:pPr>
+    </w:p>
+    <w:p>
+      <w:pPr>
+        <w:pStyle w:val="ListParagraph"/>
+        <w:numPr>
+          <w:ilvl w:val="0"/>
+          <w:numId w:val="1"/>
+        </w:numPr>
+        <w:spacing w:after="0" w:line="240" w:lineRule="auto"/>
+        <w:ind w:left="1080"/>
+        <w:rPr>
+          <w:rFonts w:ascii="Bahnschrift" w:hAnsi="Bahnschrift"/>
+        </w:rPr>
+      </w:pPr>
+      <w:r>
+        <w:rPr>
+          <w:rFonts w:ascii="Bahnschrift" w:hAnsi="Bahnschrift"/>
+        </w:rPr>
+        <w:t xml:space="preserve">Preston Billion Polak </w:t>
+      </w:r>
+    </w:p>
+    <w:p>
+      <w:pPr>
+        <w:pStyle w:val="ListParagraph"/>
+        <w:numPr>
+          <w:ilvl w:val="1"/>
+          <w:numId w:val="1"/>
+        </w:numPr>
+        <w:spacing w:after="0" w:line="240" w:lineRule="auto"/>
+        <w:ind w:left="1800"/>
+        <w:rPr>
+          <w:rFonts w:ascii="Bahnschrift" w:hAnsi="Bahnschrift"/>
+        </w:rPr>
+      </w:pPr>
+      <w:r>
+        <w:rPr>
+          <w:rFonts w:ascii="Bahnschrift" w:hAnsi="Bahnschrift"/>
+        </w:rPr>
+        <w:t xml:space="preserve">Role: </w:t>
+      </w:r>
+      <w:r>
+        <w:rPr>
+          <w:rFonts w:ascii="Bahnschrift" w:hAnsi="Bahnschrift"/>
+        </w:rPr>
+        <w:t>Scrum Master</w:t>
+      </w:r>
+    </w:p>
+    <w:p>
+      <w:pPr>
+        <w:pStyle w:val="ListParagraph"/>
+        <w:numPr>
+          <w:ilvl w:val="1"/>
+          <w:numId w:val="1"/>
+        </w:numPr>
+        <w:spacing w:after="0" w:line="240" w:lineRule="auto"/>
+        <w:ind w:left="1800"/>
+        <w:rPr>
+          <w:rFonts w:ascii="Bahnschrift" w:hAnsi="Bahnschrift"/>
+        </w:rPr>
+      </w:pPr>
+      <w:r>
+        <w:rPr>
+          <w:rFonts w:ascii="Bahnschrift" w:hAnsi="Bahnschrift"/>
+        </w:rPr>
+        <w:t xml:space="preserve">Wrote draft </w:t>
+      </w:r>
+      <w:r>
+        <w:rPr>
+          <w:rFonts w:ascii="Bahnschrift" w:hAnsi="Bahnschrift"/>
+        </w:rPr>
+        <w:t>of</w:t>
+      </w:r>
+      <w:r>
+        <w:rPr>
+          <w:rFonts w:ascii="Bahnschrift" w:hAnsi="Bahnschrift"/>
+        </w:rPr>
+        <w:t xml:space="preserve"> Milestone 1 document</w:t>
+      </w:r>
+    </w:p>
+    <w:p>
+      <w:pPr>
+        <w:pStyle w:val="ListParagraph"/>
+        <w:numPr>
+          <w:ilvl w:val="1"/>
+          <w:numId w:val="1"/>
+        </w:numPr>
+        <w:spacing w:after="0" w:line="240" w:lineRule="auto"/>
+        <w:ind w:left="1800"/>
+        <w:rPr>
+          <w:rFonts w:ascii="Bahnschrift" w:hAnsi="Bahnschrift"/>
+        </w:rPr>
+      </w:pPr>
+      <w:r>
+        <w:rPr>
+          <w:rFonts w:ascii="Bahnschrift" w:hAnsi="Bahnschrift"/>
+        </w:rPr>
+        <w:t>Helped brainstorm initial ideas</w:t>
+      </w:r>
+      <w:r>
+        <w:rPr>
+          <w:rFonts w:ascii="Bahnschrift" w:hAnsi="Bahnschrift"/>
+        </w:rPr>
+        <w:t xml:space="preserve"> </w:t>
+      </w:r>
+    </w:p>
+    <w:p>
+      <w:pPr>
+        <w:pStyle w:val="ListParagraph"/>
+        <w:numPr>
+          <w:ilvl w:val="1"/>
+          <w:numId w:val="1"/>
+        </w:numPr>
+        <w:spacing w:after="0" w:line="240" w:lineRule="auto"/>
+        <w:ind w:left="1800"/>
+        <w:rPr>
+          <w:rFonts w:ascii="Bahnschrift" w:hAnsi="Bahnschrift"/>
+        </w:rPr>
+      </w:pPr>
+      <w:r>
+        <w:rPr>
+          <w:rFonts w:ascii="Bahnschrift" w:hAnsi="Bahnschrift"/>
+        </w:rPr>
+        <w:t>Pitched idea for site for matchmaking in online games</w:t>
+      </w:r>
+    </w:p>
+    <w:p>
+      <w:pPr>
+        <w:pStyle w:val="ListParagraph"/>
+        <w:numPr>
+          <w:ilvl w:val="1"/>
+          <w:numId w:val="1"/>
+        </w:numPr>
+        <w:spacing w:after="0" w:line="240" w:lineRule="auto"/>
+        <w:ind w:left="1800"/>
+        <w:rPr>
+          <w:rFonts w:ascii="Bahnschrift" w:hAnsi="Bahnschrift"/>
+        </w:rPr>
+      </w:pPr>
+      <w:r>
+        <w:rPr>
+          <w:rFonts w:ascii="Bahnschrift" w:hAnsi="Bahnschrift"/>
+        </w:rPr>
+        <w:t>Helped choose from initial ideas</w:t>
+      </w:r>
+    </w:p>
+    <w:p>
+      <w:pPr>
+        <w:pStyle w:val="ListParagraph"/>
+        <w:numPr>
+          <w:ilvl w:val="1"/>
+          <w:numId w:val="1"/>
+        </w:numPr>
+        <w:spacing w:after="0" w:line="240" w:lineRule="auto"/>
+        <w:ind w:left="1800"/>
+        <w:rPr>
+          <w:rFonts w:ascii="Bahnschrift" w:hAnsi="Bahnschrift"/>
+        </w:rPr>
+      </w:pPr>
+      <w:r>
+        <w:rPr>
+          <w:rFonts w:ascii="Bahnschrift" w:hAnsi="Bahnschrift"/>
+        </w:rPr>
+        <w:lastRenderedPageBreak/>
+        <w:t>Helped flesh out Cinemus</w:t>
+      </w:r>
+      <w:r>
+        <w:rPr>
+          <w:rFonts w:ascii="Bahnschrift" w:hAnsi="Bahnschrift"/>
+        </w:rPr>
+        <w:t>’ features</w:t>
+      </w:r>
+    </w:p>
+    <w:p>
+      <w:pPr>
+        <w:pStyle w:val="ListParagraph"/>
+        <w:spacing w:after="0" w:line="240" w:lineRule="auto"/>
+        <w:ind w:left="1800"/>
+        <w:rPr>
+          <w:rFonts w:ascii="Bahnschrift" w:hAnsi="Bahnschrift"/>
+        </w:rPr>
+      </w:pPr>
+    </w:p>
+    <w:p>
+      <w:pPr>
+        <w:pStyle w:val="ListParagraph"/>
+        <w:numPr>
+          <w:ilvl w:val="0"/>
+          <w:numId w:val="1"/>
+        </w:numPr>
+        <w:spacing w:after="0" w:line="240" w:lineRule="auto"/>
+        <w:ind w:left="1080"/>
+        <w:rPr>
+          <w:rFonts w:ascii="Bahnschrift" w:hAnsi="Bahnschrift"/>
+        </w:rPr>
+      </w:pPr>
+      <w:r>
+        <w:rPr>
+          <w:rFonts w:ascii="Bahnschrift" w:hAnsi="Bahnschrift"/>
+        </w:rPr>
+        <w:t>Jorge Risco</w:t>
+      </w:r>
+    </w:p>
+    <w:p>
+      <w:pPr>
+        <w:pStyle w:val="ListParagraph"/>
+        <w:numPr>
+          <w:ilvl w:val="1"/>
+          <w:numId w:val="1"/>
+        </w:numPr>
+        <w:spacing w:after="0" w:line="240" w:lineRule="auto"/>
+        <w:ind w:left="1800"/>
+        <w:rPr>
+          <w:rFonts w:ascii="Bahnschrift" w:hAnsi="Bahnschrift"/>
+        </w:rPr>
+      </w:pPr>
+      <w:r>
+        <w:rPr>
+          <w:rFonts w:ascii="Bahnschrift" w:hAnsi="Bahnschrift"/>
+        </w:rPr>
+        <w:t>Role</w:t>
+      </w:r>
+      <w:r>
+        <w:rPr>
+          <w:rFonts w:ascii="Bahnschrift" w:hAnsi="Bahnschrift"/>
+        </w:rPr>
+        <w:t>:</w:t>
+      </w:r>
+      <w:r>
+        <w:rPr>
+          <w:rFonts w:ascii="Bahnschrift" w:hAnsi="Bahnschrift"/>
+        </w:rPr>
+        <w:t xml:space="preserve"> TBD</w:t>
+      </w:r>
+    </w:p>
+    <w:p>
+      <w:pPr>
+        <w:pStyle w:val="ListParagraph"/>
+        <w:numPr>
+          <w:ilvl w:val="1"/>
+          <w:numId w:val="1"/>
+        </w:numPr>
+        <w:spacing w:after="0" w:line="240" w:lineRule="auto"/>
+        <w:ind w:left="1800"/>
+        <w:rPr>
+          <w:rFonts w:ascii="Bahnschrift" w:hAnsi="Bahnschrift"/>
+        </w:rPr>
+      </w:pPr>
+      <w:r>
+        <w:rPr>
+          <w:rFonts w:ascii="Bahnschrift" w:hAnsi="Bahnschrift"/>
+        </w:rPr>
+        <w:t>Proofread Milestone 1 document</w:t>
+      </w:r>
+    </w:p>
+    <w:p>
+      <w:pPr>
+        <w:pStyle w:val="ListParagraph"/>
+        <w:numPr>
+          <w:ilvl w:val="1"/>
+          <w:numId w:val="1"/>
+        </w:numPr>
+        <w:spacing w:after="0" w:line="240" w:lineRule="auto"/>
+        <w:ind w:left="1800"/>
+        <w:rPr>
+          <w:rFonts w:ascii="Bahnschrift" w:hAnsi="Bahnschrift"/>
+        </w:rPr>
+      </w:pPr>
+      <w:r>
+        <w:rPr>
+          <w:rFonts w:ascii="Bahnschrift" w:hAnsi="Bahnschrift"/>
+        </w:rPr>
+        <w:t>Helped brainstorm initial ideas</w:t>
+      </w:r>
+      <w:r>
+        <w:rPr>
+          <w:rFonts w:ascii="Bahnschrift" w:hAnsi="Bahnschrift"/>
+        </w:rPr>
+        <w:t xml:space="preserve"> </w:t>
+      </w:r>
+    </w:p>
+    <w:p>
+      <w:pPr>
+        <w:pStyle w:val="ListParagraph"/>
+        <w:numPr>
+          <w:ilvl w:val="1"/>
+          <w:numId w:val="1"/>
+        </w:numPr>
+        <w:spacing w:after="0" w:line="240" w:lineRule="auto"/>
+        <w:ind w:left="1800"/>
+        <w:rPr>
+          <w:rFonts w:ascii="Bahnschrift" w:hAnsi="Bahnschrift"/>
+        </w:rPr>
+      </w:pPr>
+      <w:r>
+        <w:rPr>
+          <w:rFonts w:ascii="Bahnschrift" w:hAnsi="Bahnschrift"/>
+        </w:rPr>
+        <w:t>Pitched initial idea for Cinemus</w:t>
+      </w:r>
+    </w:p>
+    <w:p>
+      <w:pPr>
+        <w:pStyle w:val="ListParagraph"/>
+        <w:numPr>
+          <w:ilvl w:val="1"/>
+          <w:numId w:val="1"/>
+        </w:numPr>
+        <w:spacing w:after="0" w:line="240" w:lineRule="auto"/>
+        <w:ind w:left="1800"/>
+        <w:rPr>
+          <w:rFonts w:ascii="Bahnschrift" w:hAnsi="Bahnschrift"/>
+        </w:rPr>
+      </w:pPr>
+      <w:r>
+        <w:rPr>
+          <w:rFonts w:ascii="Bahnschrift" w:hAnsi="Bahnschrift"/>
+        </w:rPr>
+        <w:t>Helped choose from initial ideas</w:t>
+      </w:r>
+    </w:p>
+    <w:p>
+      <w:pPr>
+        <w:pStyle w:val="ListParagraph"/>
+        <w:numPr>
+          <w:ilvl w:val="1"/>
+          <w:numId w:val="1"/>
+        </w:numPr>
+        <w:spacing w:after="0" w:line="240" w:lineRule="auto"/>
+        <w:ind w:left="1800"/>
+        <w:rPr>
+          <w:rFonts w:ascii="Bahnschrift" w:hAnsi="Bahnschrift"/>
+        </w:rPr>
+      </w:pPr>
+      <w:r>
+        <w:rPr>
+          <w:rFonts w:ascii="Bahnschrift" w:hAnsi="Bahnschrift"/>
+        </w:rPr>
+        <w:t>Helped flesh out Cinemus</w:t>
+      </w:r>
+      <w:r>
+        <w:rPr>
+          <w:rFonts w:ascii="Bahnschrift" w:hAnsi="Bahnschrift"/>
+        </w:rPr>
+        <w:t>’</w:t>
+      </w:r>
+      <w:r>
+        <w:rPr>
+          <w:rFonts w:ascii="Bahnschrift" w:hAnsi="Bahnschrift"/>
+        </w:rPr>
+        <w:t xml:space="preserve"> features</w:t>
+      </w:r>
+    </w:p>
+    <w:p>
+      <w:pPr>
+        <w:pStyle w:val="ListParagraph"/>
+        <w:spacing w:after="0" w:line="240" w:lineRule="auto"/>
+        <w:ind w:left="1800"/>
+        <w:rPr>
+          <w:rFonts w:ascii="Bahnschrift" w:hAnsi="Bahnschrift"/>
+        </w:rPr>
+      </w:pPr>
+    </w:p>
+    <w:p>
+      <w:pPr>
+        <w:pStyle w:val="ListParagraph"/>
+        <w:numPr>
+          <w:ilvl w:val="0"/>
+          <w:numId w:val="1"/>
+        </w:numPr>
+        <w:spacing w:after="0" w:line="240" w:lineRule="auto"/>
+        <w:ind w:left="1080"/>
+        <w:rPr>
+          <w:rFonts w:ascii="Bahnschrift" w:hAnsi="Bahnschrift"/>
+        </w:rPr>
+      </w:pPr>
+      <w:r>
+        <w:rPr>
+          <w:rFonts w:ascii="Bahnschrift" w:hAnsi="Bahnschrift"/>
+        </w:rPr>
+        <w:t>Madison Verger</w:t>
+      </w:r>
+    </w:p>
+    <w:p>
+      <w:pPr>
+        <w:pStyle w:val="ListParagraph"/>
+        <w:numPr>
+          <w:ilvl w:val="1"/>
+          <w:numId w:val="1"/>
+        </w:numPr>
+        <w:spacing w:after="0" w:line="240" w:lineRule="auto"/>
+        <w:ind w:left="1800"/>
+        <w:rPr>
+          <w:rFonts w:ascii="Bahnschrift" w:hAnsi="Bahnschrift"/>
+        </w:rPr>
+      </w:pPr>
+      <w:r>
+        <w:rPr>
+          <w:rFonts w:ascii="Bahnschrift" w:hAnsi="Bahnschrift"/>
+        </w:rPr>
+        <w:t>Role</w:t>
+      </w:r>
+      <w:r>
+        <w:rPr>
+          <w:rFonts w:ascii="Bahnschrift" w:hAnsi="Bahnschrift"/>
+        </w:rPr>
+        <w:t>:</w:t>
+      </w:r>
+      <w:r>
+        <w:rPr>
+          <w:rFonts w:ascii="Bahnschrift" w:hAnsi="Bahnschrift"/>
+        </w:rPr>
+        <w:t xml:space="preserve"> TBD</w:t>
+      </w:r>
+    </w:p>
+    <w:p>
+      <w:pPr>
+        <w:pStyle w:val="ListParagraph"/>
+        <w:numPr>
+          <w:ilvl w:val="1"/>
+          <w:numId w:val="1"/>
+        </w:numPr>
+        <w:spacing w:after="0" w:line="240" w:lineRule="auto"/>
+        <w:ind w:left="1800"/>
+        <w:rPr>
+          <w:rFonts w:ascii="Bahnschrift" w:hAnsi="Bahnschrift"/>
+        </w:rPr>
+      </w:pPr>
+      <w:r>
+        <w:rPr>
+          <w:rFonts w:ascii="Bahnschrift" w:hAnsi="Bahnschrift"/>
+        </w:rPr>
+        <w:t>Proofread Milestone 1 document</w:t>
+      </w:r>
+    </w:p>
+    <w:p>
+      <w:pPr>
+        <w:pStyle w:val="ListParagraph"/>
+        <w:numPr>
+          <w:ilvl w:val="1"/>
+          <w:numId w:val="1"/>
+        </w:numPr>
+        <w:spacing w:after="0" w:line="240" w:lineRule="auto"/>
+        <w:ind w:left="1800"/>
+        <w:rPr>
+          <w:rFonts w:ascii="Bahnschrift" w:hAnsi="Bahnschrift"/>
+        </w:rPr>
+      </w:pPr>
+      <w:r>
+        <w:rPr>
+          <w:rFonts w:ascii="Bahnschrift" w:hAnsi="Bahnschrift"/>
+        </w:rPr>
+        <w:t>Helped brainstorm initial ideas</w:t>
+      </w:r>
+      <w:r>
+        <w:rPr>
+          <w:rFonts w:ascii="Bahnschrift" w:hAnsi="Bahnschrift"/>
+        </w:rPr>
+        <w:t xml:space="preserve"> </w:t>
+      </w:r>
+    </w:p>
+    <w:p>
+      <w:pPr>
+        <w:pStyle w:val="ListParagraph"/>
+        <w:numPr>
+          <w:ilvl w:val="1"/>
+          <w:numId w:val="1"/>
+        </w:numPr>
+        <w:spacing w:after="0" w:line="240" w:lineRule="auto"/>
+        <w:ind w:left="1800"/>
+        <w:rPr>
+          <w:rFonts w:ascii="Bahnschrift" w:hAnsi="Bahnschrift"/>
+        </w:rPr>
+      </w:pPr>
+      <w:r>
+        <w:rPr>
+          <w:rFonts w:ascii="Bahnschrift" w:hAnsi="Bahnschrift"/>
+        </w:rPr>
+        <w:t>Pitched idea for social media that pairs users by interests</w:t>
+      </w:r>
+    </w:p>
+    <w:p>
+      <w:pPr>
+        <w:pStyle w:val="ListParagraph"/>
+        <w:numPr>
+          <w:ilvl w:val="1"/>
+          <w:numId w:val="1"/>
+        </w:numPr>
+        <w:spacing w:after="0" w:line="240" w:lineRule="auto"/>
+        <w:ind w:left="1800"/>
+        <w:rPr>
+          <w:rFonts w:ascii="Bahnschrift" w:hAnsi="Bahnschrift"/>
+        </w:rPr>
+      </w:pPr>
+      <w:r>
+        <w:rPr>
+          <w:rFonts w:ascii="Bahnschrift" w:hAnsi="Bahnschrift"/>
+        </w:rPr>
+        <w:t>Helped choose from initial ideas</w:t>
+      </w:r>
+    </w:p>
+    <w:p>
+      <w:pPr>
+        <w:pStyle w:val="ListParagraph"/>
+        <w:numPr>
+          <w:ilvl w:val="1"/>
+          <w:numId w:val="1"/>
+        </w:numPr>
+        <w:spacing w:after="0" w:line="240" w:lineRule="auto"/>
+        <w:ind w:left="1800"/>
+        <w:rPr>
+          <w:rFonts w:ascii="Bahnschrift" w:hAnsi="Bahnschrift"/>
+        </w:rPr>
+      </w:pPr>
+      <w:r>
+        <w:rPr>
+          <w:rFonts w:ascii="Bahnschrift" w:hAnsi="Bahnschrift"/>
+        </w:rPr>
+        <w:t>Helped flesh out Cinemus</w:t>
+      </w:r>
+      <w:r>
+        <w:rPr>
+          <w:rFonts w:ascii="Bahnschrift" w:hAnsi="Bahnschrift"/>
+        </w:rPr>
+        <w:t>’</w:t>
+      </w:r>
+      <w:r>
+        <w:rPr>
+          <w:rFonts w:ascii="Bahnschrift" w:hAnsi="Bahnschrift"/>
+        </w:rPr>
+        <w:t xml:space="preserve"> features</w:t>
+      </w:r>
     </w:p>
     <w:p>
       <w:pPr>
@@ -1179,7 +3126,7 @@
     </w:p>
     <w:sectPr>
       <w:pgSz w:w="12240" w:h="15840"/>
-      <w:pgMar w:top="1440" w:right="1440" w:bottom="1440" w:left="1440" w:header="720" w:footer="720" w:gutter="0"/>
+      <w:pgMar w:top="720" w:right="1440" w:bottom="720" w:left="1440" w:header="720" w:footer="720" w:gutter="0"/>
       <w:cols w:space="720"/>
       <w:docGrid w:linePitch="360"/>
     </w:sectPr>
@@ -1303,6 +3250,92 @@
     </w:lvl>
   </w:abstractNum>
   <w:abstractNum w:abstractNumId="1" w15:restartNumberingAfterBreak="0">
+    <w:nsid w:val="321224A3"/>
+    <w:multiLevelType w:val="hybridMultilevel"/>
+    <w:tmpl w:val="52340CC4"/>
+    <w:lvl w:ilvl="0" w:tplc="0409000F">
+      <w:start w:val="1"/>
+      <w:numFmt w:val="decimal"/>
+      <w:lvlText w:val="%1."/>
+      <w:lvlJc w:val="left"/>
+      <w:pPr>
+        <w:ind w:left="1440" w:hanging="360"/>
+      </w:pPr>
+    </w:lvl>
+    <w:lvl w:ilvl="1" w:tplc="04090019">
+      <w:start w:val="1"/>
+      <w:numFmt w:val="lowerLetter"/>
+      <w:lvlText w:val="%2."/>
+      <w:lvlJc w:val="left"/>
+      <w:pPr>
+        <w:ind w:left="2160" w:hanging="360"/>
+      </w:pPr>
+    </w:lvl>
+    <w:lvl w:ilvl="2" w:tplc="0409001B">
+      <w:start w:val="1"/>
+      <w:numFmt w:val="lowerRoman"/>
+      <w:lvlText w:val="%3."/>
+      <w:lvlJc w:val="right"/>
+      <w:pPr>
+        <w:ind w:left="2880" w:hanging="180"/>
+      </w:pPr>
+    </w:lvl>
+    <w:lvl w:ilvl="3" w:tplc="0409000F" w:tentative="1">
+      <w:start w:val="1"/>
+      <w:numFmt w:val="decimal"/>
+      <w:lvlText w:val="%4."/>
+      <w:lvlJc w:val="left"/>
+      <w:pPr>
+        <w:ind w:left="3600" w:hanging="360"/>
+      </w:pPr>
+    </w:lvl>
+    <w:lvl w:ilvl="4" w:tplc="04090019" w:tentative="1">
+      <w:start w:val="1"/>
+      <w:numFmt w:val="lowerLetter"/>
+      <w:lvlText w:val="%5."/>
+      <w:lvlJc w:val="left"/>
+      <w:pPr>
+        <w:ind w:left="4320" w:hanging="360"/>
+      </w:pPr>
+    </w:lvl>
+    <w:lvl w:ilvl="5" w:tplc="0409001B" w:tentative="1">
+      <w:start w:val="1"/>
+      <w:numFmt w:val="lowerRoman"/>
+      <w:lvlText w:val="%6."/>
+      <w:lvlJc w:val="right"/>
+      <w:pPr>
+        <w:ind w:left="5040" w:hanging="180"/>
+      </w:pPr>
+    </w:lvl>
+    <w:lvl w:ilvl="6" w:tplc="0409000F" w:tentative="1">
+      <w:start w:val="1"/>
+      <w:numFmt w:val="decimal"/>
+      <w:lvlText w:val="%7."/>
+      <w:lvlJc w:val="left"/>
+      <w:pPr>
+        <w:ind w:left="5760" w:hanging="360"/>
+      </w:pPr>
+    </w:lvl>
+    <w:lvl w:ilvl="7" w:tplc="04090019" w:tentative="1">
+      <w:start w:val="1"/>
+      <w:numFmt w:val="lowerLetter"/>
+      <w:lvlText w:val="%8."/>
+      <w:lvlJc w:val="left"/>
+      <w:pPr>
+        <w:ind w:left="6480" w:hanging="360"/>
+      </w:pPr>
+    </w:lvl>
+    <w:lvl w:ilvl="8" w:tplc="0409001B" w:tentative="1">
+      <w:start w:val="1"/>
+      <w:numFmt w:val="lowerRoman"/>
+      <w:lvlText w:val="%9."/>
+      <w:lvlJc w:val="right"/>
+      <w:pPr>
+        <w:ind w:left="7200" w:hanging="180"/>
+      </w:pPr>
+    </w:lvl>
+  </w:abstractNum>
+  <w:abstractNum w:abstractNumId="2" w15:restartNumberingAfterBreak="0">
     <w:nsid w:val="34D6378B"/>
     <w:multiLevelType w:val="hybridMultilevel"/>
     <w:tmpl w:val="FA24E29E"/>
@@ -1419,6 +3452,9 @@
     <w:abstractNumId w:val="0"/>
   </w:num>
   <w:num w:numId="2">
+    <w:abstractNumId w:val="2"/>
+  </w:num>
+  <w:num w:numId="3">
     <w:abstractNumId w:val="1"/>
   </w:num>
 </w:numbering>
@@ -1845,6 +3881,28 @@
       <w:szCs w:val="32"/>
     </w:rPr>
   </w:style>
+  <w:style w:type="paragraph" w:styleId="Heading2">
+    <w:name w:val="heading 2"/>
+    <w:basedOn w:val="Normal"/>
+    <w:next w:val="Normal"/>
+    <w:link w:val="Heading2Char"/>
+    <w:uiPriority w:val="9"/>
+    <w:unhideWhenUsed/>
+    <w:qFormat/>
+    <w:rsid w:val="000952B8"/>
+    <w:pPr>
+      <w:keepNext/>
+      <w:keepLines/>
+      <w:spacing w:before="40" w:after="0"/>
+      <w:outlineLvl w:val="1"/>
+    </w:pPr>
+    <w:rPr>
+      <w:rFonts w:asciiTheme="majorHAnsi" w:eastAsiaTheme="majorEastAsia" w:hAnsiTheme="majorHAnsi" w:cstheme="majorBidi"/>
+      <w:color w:val="2F5496" w:themeColor="accent1" w:themeShade="BF"/>
+      <w:sz w:val="26"/>
+      <w:szCs w:val="26"/>
+    </w:rPr>
+  </w:style>
   <w:style w:type="character" w:default="1" w:styleId="DefaultParagraphFont">
     <w:name w:val="Default Paragraph Font"/>
     <w:uiPriority w:val="1"/>
@@ -1914,6 +3972,19 @@
       <w:ind w:left="720"/>
       <w:contextualSpacing/>
     </w:pPr>
+  </w:style>
+  <w:style w:type="character" w:customStyle="1" w:styleId="Heading2Char">
+    <w:name w:val="Heading 2 Char"/>
+    <w:basedOn w:val="DefaultParagraphFont"/>
+    <w:link w:val="Heading2"/>
+    <w:uiPriority w:val="9"/>
+    <w:rsid w:val="000952B8"/>
+    <w:rPr>
+      <w:rFonts w:asciiTheme="majorHAnsi" w:eastAsiaTheme="majorEastAsia" w:hAnsiTheme="majorHAnsi" w:cstheme="majorBidi"/>
+      <w:color w:val="2F5496" w:themeColor="accent1" w:themeShade="BF"/>
+      <w:sz w:val="26"/>
+      <w:szCs w:val="26"/>
+    </w:rPr>
   </w:style>
 </w:styles>
 </file>

</xml_diff>